<commit_message>
update tasks in doc
</commit_message>
<xml_diff>
--- a/CMPS405_Project_Grp7.docx
+++ b/CMPS405_Project_Grp7.docx
@@ -1267,20 +1267,1251 @@
       <w:pPr>
         <w:bidi w:val="0"/>
         <w:spacing w:line="276" w:lineRule="auto"/>
+        <w:jc w:val="center"/>
         <w:rPr>
           <w:sz w:val="28"/>
           <w:szCs w:val="28"/>
           <w:u w:val="single"/>
         </w:rPr>
       </w:pPr>
-      <w:r>
+    </w:p>
+    <w:p>
+      <w:pPr>
+        <w:bidi w:val="0"/>
+        <w:spacing w:line="276" w:lineRule="auto"/>
+        <w:jc w:val="center"/>
         <w:rPr>
           <w:sz w:val="28"/>
           <w:szCs w:val="28"/>
           <w:u w:val="single"/>
         </w:rPr>
+      </w:pPr>
+      <w:r>
+        <w:rPr>
+          <w:sz w:val="28"/>
+          <w:szCs w:val="28"/>
+          <w:u w:val="single"/>
+        </w:rPr>
         <w:t>Task-1:</w:t>
       </w:r>
+    </w:p>
+    <w:p>
+      <w:pPr>
+        <w:bidi w:val="0"/>
+        <w:spacing w:line="276" w:lineRule="auto"/>
+      </w:pPr>
+    </w:p>
+    <w:p>
+      <w:pPr>
+        <w:bidi w:val="0"/>
+        <w:spacing w:line="276" w:lineRule="auto"/>
+      </w:pPr>
+      <w:r>
+        <w:t>- Create local user accounts for each client on the server.</w:t>
+      </w:r>
+    </w:p>
+    <w:p>
+      <w:pPr>
+        <w:bidi w:val="0"/>
+        <w:spacing w:line="276" w:lineRule="auto"/>
+      </w:pPr>
+    </w:p>
+    <w:p>
+      <w:pPr>
+        <w:bidi w:val="0"/>
+        <w:spacing w:line="276" w:lineRule="auto"/>
+      </w:pPr>
+      <w:r>
+        <w:drawing>
+          <wp:inline distT="0" distB="0" distL="0" distR="0" wp14:anchorId="2F72615A" wp14:editId="564A01EA">
+            <wp:extent cx="5274310" cy="233265"/>
+            <wp:effectExtent l="0" t="0" r="0" b="0"/>
+            <wp:docPr id="821475811" name="Picture 1"/>
+            <wp:cNvGraphicFramePr>
+              <a:graphicFrameLocks xmlns:a="http://schemas.openxmlformats.org/drawingml/2006/main" noChangeAspect="1"/>
+            </wp:cNvGraphicFramePr>
+            <a:graphic xmlns:a="http://schemas.openxmlformats.org/drawingml/2006/main">
+              <a:graphicData uri="http://schemas.openxmlformats.org/drawingml/2006/picture">
+                <pic:pic xmlns:pic="http://schemas.openxmlformats.org/drawingml/2006/picture">
+                  <pic:nvPicPr>
+                    <pic:cNvPr id="821475811" name=""/>
+                    <pic:cNvPicPr/>
+                  </pic:nvPicPr>
+                  <pic:blipFill rotWithShape="1">
+                    <a:blip r:embed="rId8"/>
+                    <a:srcRect t="1" b="22663"/>
+                    <a:stretch/>
+                  </pic:blipFill>
+                  <pic:spPr bwMode="auto">
+                    <a:xfrm>
+                      <a:off x="0" y="0"/>
+                      <a:ext cx="5274310" cy="233265"/>
+                    </a:xfrm>
+                    <a:prstGeom prst="rect">
+                      <a:avLst/>
+                    </a:prstGeom>
+                    <a:ln>
+                      <a:noFill/>
+                    </a:ln>
+                    <a:extLst>
+                      <a:ext uri="{53640926-AAD7-44D8-BBD7-CCE9431645EC}">
+                        <a14:shadowObscured xmlns:a14="http://schemas.microsoft.com/office/drawing/2010/main"/>
+                      </a:ext>
+                    </a:extLst>
+                  </pic:spPr>
+                </pic:pic>
+              </a:graphicData>
+            </a:graphic>
+          </wp:inline>
+        </w:drawing>
+      </w:r>
+    </w:p>
+    <w:p>
+      <w:pPr>
+        <w:bidi w:val="0"/>
+        <w:spacing w:line="276" w:lineRule="auto"/>
+      </w:pPr>
+      <w:r>
+        <w:drawing>
+          <wp:inline distT="0" distB="0" distL="0" distR="0" wp14:anchorId="6968D86B" wp14:editId="32069473">
+            <wp:extent cx="5274310" cy="222587"/>
+            <wp:effectExtent l="0" t="0" r="0" b="6350"/>
+            <wp:docPr id="19702281" name="Picture 1"/>
+            <wp:cNvGraphicFramePr>
+              <a:graphicFrameLocks xmlns:a="http://schemas.openxmlformats.org/drawingml/2006/main" noChangeAspect="1"/>
+            </wp:cNvGraphicFramePr>
+            <a:graphic xmlns:a="http://schemas.openxmlformats.org/drawingml/2006/main">
+              <a:graphicData uri="http://schemas.openxmlformats.org/drawingml/2006/picture">
+                <pic:pic xmlns:pic="http://schemas.openxmlformats.org/drawingml/2006/picture">
+                  <pic:nvPicPr>
+                    <pic:cNvPr id="19702281" name=""/>
+                    <pic:cNvPicPr/>
+                  </pic:nvPicPr>
+                  <pic:blipFill rotWithShape="1">
+                    <a:blip r:embed="rId9"/>
+                    <a:srcRect t="17327"/>
+                    <a:stretch/>
+                  </pic:blipFill>
+                  <pic:spPr bwMode="auto">
+                    <a:xfrm>
+                      <a:off x="0" y="0"/>
+                      <a:ext cx="5274310" cy="222587"/>
+                    </a:xfrm>
+                    <a:prstGeom prst="rect">
+                      <a:avLst/>
+                    </a:prstGeom>
+                    <a:ln>
+                      <a:noFill/>
+                    </a:ln>
+                    <a:extLst>
+                      <a:ext uri="{53640926-AAD7-44D8-BBD7-CCE9431645EC}">
+                        <a14:shadowObscured xmlns:a14="http://schemas.microsoft.com/office/drawing/2010/main"/>
+                      </a:ext>
+                    </a:extLst>
+                  </pic:spPr>
+                </pic:pic>
+              </a:graphicData>
+            </a:graphic>
+          </wp:inline>
+        </w:drawing>
+      </w:r>
+    </w:p>
+    <w:p>
+      <w:pPr>
+        <w:bidi w:val="0"/>
+        <w:spacing w:line="276" w:lineRule="auto"/>
+      </w:pPr>
+      <w:r>
+        <w:drawing>
+          <wp:inline distT="0" distB="0" distL="0" distR="0" wp14:anchorId="112B2BE3" wp14:editId="403F68EC">
+            <wp:extent cx="4241800" cy="304800"/>
+            <wp:effectExtent l="0" t="0" r="0" b="0"/>
+            <wp:docPr id="78937692" name="Picture 1"/>
+            <wp:cNvGraphicFramePr>
+              <a:graphicFrameLocks xmlns:a="http://schemas.openxmlformats.org/drawingml/2006/main" noChangeAspect="1"/>
+            </wp:cNvGraphicFramePr>
+            <a:graphic xmlns:a="http://schemas.openxmlformats.org/drawingml/2006/main">
+              <a:graphicData uri="http://schemas.openxmlformats.org/drawingml/2006/picture">
+                <pic:pic xmlns:pic="http://schemas.openxmlformats.org/drawingml/2006/picture">
+                  <pic:nvPicPr>
+                    <pic:cNvPr id="78937692" name=""/>
+                    <pic:cNvPicPr/>
+                  </pic:nvPicPr>
+                  <pic:blipFill>
+                    <a:blip r:embed="rId10"/>
+                    <a:stretch>
+                      <a:fillRect/>
+                    </a:stretch>
+                  </pic:blipFill>
+                  <pic:spPr>
+                    <a:xfrm>
+                      <a:off x="0" y="0"/>
+                      <a:ext cx="4241800" cy="304800"/>
+                    </a:xfrm>
+                    <a:prstGeom prst="rect">
+                      <a:avLst/>
+                    </a:prstGeom>
+                  </pic:spPr>
+                </pic:pic>
+              </a:graphicData>
+            </a:graphic>
+          </wp:inline>
+        </w:drawing>
+      </w:r>
+    </w:p>
+    <w:p>
+      <w:pPr>
+        <w:bidi w:val="0"/>
+        <w:spacing w:line="276" w:lineRule="auto"/>
+      </w:pPr>
+      <w:r>
+        <w:drawing>
+          <wp:inline distT="0" distB="0" distL="0" distR="0" wp14:anchorId="17E90877" wp14:editId="7795EB6D">
+            <wp:extent cx="5274310" cy="508000"/>
+            <wp:effectExtent l="0" t="0" r="0" b="0"/>
+            <wp:docPr id="1581315693" name="Picture 1"/>
+            <wp:cNvGraphicFramePr>
+              <a:graphicFrameLocks xmlns:a="http://schemas.openxmlformats.org/drawingml/2006/main" noChangeAspect="1"/>
+            </wp:cNvGraphicFramePr>
+            <a:graphic xmlns:a="http://schemas.openxmlformats.org/drawingml/2006/main">
+              <a:graphicData uri="http://schemas.openxmlformats.org/drawingml/2006/picture">
+                <pic:pic xmlns:pic="http://schemas.openxmlformats.org/drawingml/2006/picture">
+                  <pic:nvPicPr>
+                    <pic:cNvPr id="1581315693" name=""/>
+                    <pic:cNvPicPr/>
+                  </pic:nvPicPr>
+                  <pic:blipFill>
+                    <a:blip r:embed="rId11"/>
+                    <a:stretch>
+                      <a:fillRect/>
+                    </a:stretch>
+                  </pic:blipFill>
+                  <pic:spPr>
+                    <a:xfrm>
+                      <a:off x="0" y="0"/>
+                      <a:ext cx="5274310" cy="508000"/>
+                    </a:xfrm>
+                    <a:prstGeom prst="rect">
+                      <a:avLst/>
+                    </a:prstGeom>
+                  </pic:spPr>
+                </pic:pic>
+              </a:graphicData>
+            </a:graphic>
+          </wp:inline>
+        </w:drawing>
+      </w:r>
+    </w:p>
+    <w:p>
+      <w:pPr>
+        <w:bidi w:val="0"/>
+        <w:spacing w:line="276" w:lineRule="auto"/>
+      </w:pPr>
+    </w:p>
+    <w:p>
+      <w:pPr>
+        <w:bidi w:val="0"/>
+        <w:spacing w:line="276" w:lineRule="auto"/>
+      </w:pPr>
+      <w:r>
+        <w:t>- Install and enable SSHD</w:t>
+      </w:r>
+    </w:p>
+    <w:p>
+      <w:pPr>
+        <w:bidi w:val="0"/>
+        <w:spacing w:line="276" w:lineRule="auto"/>
+      </w:pPr>
+    </w:p>
+    <w:p>
+      <w:pPr>
+        <w:bidi w:val="0"/>
+        <w:spacing w:line="276" w:lineRule="auto"/>
+      </w:pPr>
+      <w:r>
+        <w:drawing>
+          <wp:inline distT="0" distB="0" distL="0" distR="0" wp14:anchorId="3B9B6616" wp14:editId="309C1F5B">
+            <wp:extent cx="5274310" cy="2211049"/>
+            <wp:effectExtent l="0" t="0" r="0" b="0"/>
+            <wp:docPr id="1760110927" name="Picture 1"/>
+            <wp:cNvGraphicFramePr>
+              <a:graphicFrameLocks xmlns:a="http://schemas.openxmlformats.org/drawingml/2006/main" noChangeAspect="1"/>
+            </wp:cNvGraphicFramePr>
+            <a:graphic xmlns:a="http://schemas.openxmlformats.org/drawingml/2006/main">
+              <a:graphicData uri="http://schemas.openxmlformats.org/drawingml/2006/picture">
+                <pic:pic xmlns:pic="http://schemas.openxmlformats.org/drawingml/2006/picture">
+                  <pic:nvPicPr>
+                    <pic:cNvPr id="1760110927" name=""/>
+                    <pic:cNvPicPr/>
+                  </pic:nvPicPr>
+                  <pic:blipFill rotWithShape="1">
+                    <a:blip r:embed="rId12"/>
+                    <a:srcRect b="27715"/>
+                    <a:stretch/>
+                  </pic:blipFill>
+                  <pic:spPr bwMode="auto">
+                    <a:xfrm>
+                      <a:off x="0" y="0"/>
+                      <a:ext cx="5274310" cy="2211049"/>
+                    </a:xfrm>
+                    <a:prstGeom prst="rect">
+                      <a:avLst/>
+                    </a:prstGeom>
+                    <a:ln>
+                      <a:noFill/>
+                    </a:ln>
+                    <a:extLst>
+                      <a:ext uri="{53640926-AAD7-44D8-BBD7-CCE9431645EC}">
+                        <a14:shadowObscured xmlns:a14="http://schemas.microsoft.com/office/drawing/2010/main"/>
+                      </a:ext>
+                    </a:extLst>
+                  </pic:spPr>
+                </pic:pic>
+              </a:graphicData>
+            </a:graphic>
+          </wp:inline>
+        </w:drawing>
+      </w:r>
+    </w:p>
+    <w:p>
+      <w:pPr>
+        <w:bidi w:val="0"/>
+        <w:spacing w:line="276" w:lineRule="auto"/>
+      </w:pPr>
+      <w:r>
+        <w:drawing>
+          <wp:inline distT="0" distB="0" distL="0" distR="0" wp14:anchorId="588932A3" wp14:editId="70A22CBE">
+            <wp:extent cx="5274310" cy="1311640"/>
+            <wp:effectExtent l="0" t="0" r="0" b="0"/>
+            <wp:docPr id="1202626014" name="Picture 1"/>
+            <wp:cNvGraphicFramePr>
+              <a:graphicFrameLocks xmlns:a="http://schemas.openxmlformats.org/drawingml/2006/main" noChangeAspect="1"/>
+            </wp:cNvGraphicFramePr>
+            <a:graphic xmlns:a="http://schemas.openxmlformats.org/drawingml/2006/main">
+              <a:graphicData uri="http://schemas.openxmlformats.org/drawingml/2006/picture">
+                <pic:pic xmlns:pic="http://schemas.openxmlformats.org/drawingml/2006/picture">
+                  <pic:nvPicPr>
+                    <pic:cNvPr id="1202626014" name=""/>
+                    <pic:cNvPicPr/>
+                  </pic:nvPicPr>
+                  <pic:blipFill rotWithShape="1">
+                    <a:blip r:embed="rId13"/>
+                    <a:srcRect b="61506"/>
+                    <a:stretch/>
+                  </pic:blipFill>
+                  <pic:spPr bwMode="auto">
+                    <a:xfrm>
+                      <a:off x="0" y="0"/>
+                      <a:ext cx="5274310" cy="1311640"/>
+                    </a:xfrm>
+                    <a:prstGeom prst="rect">
+                      <a:avLst/>
+                    </a:prstGeom>
+                    <a:ln>
+                      <a:noFill/>
+                    </a:ln>
+                    <a:extLst>
+                      <a:ext uri="{53640926-AAD7-44D8-BBD7-CCE9431645EC}">
+                        <a14:shadowObscured xmlns:a14="http://schemas.microsoft.com/office/drawing/2010/main"/>
+                      </a:ext>
+                    </a:extLst>
+                  </pic:spPr>
+                </pic:pic>
+              </a:graphicData>
+            </a:graphic>
+          </wp:inline>
+        </w:drawing>
+      </w:r>
+    </w:p>
+    <w:p>
+      <w:pPr>
+        <w:bidi w:val="0"/>
+        <w:spacing w:line="276" w:lineRule="auto"/>
+      </w:pPr>
+      <w:r>
+        <w:drawing>
+          <wp:inline distT="0" distB="0" distL="0" distR="0" wp14:anchorId="0BC9E522" wp14:editId="55CA1E5B">
+            <wp:extent cx="5274310" cy="459105"/>
+            <wp:effectExtent l="0" t="0" r="0" b="0"/>
+            <wp:docPr id="1206693320" name="Picture 1"/>
+            <wp:cNvGraphicFramePr>
+              <a:graphicFrameLocks xmlns:a="http://schemas.openxmlformats.org/drawingml/2006/main" noChangeAspect="1"/>
+            </wp:cNvGraphicFramePr>
+            <a:graphic xmlns:a="http://schemas.openxmlformats.org/drawingml/2006/main">
+              <a:graphicData uri="http://schemas.openxmlformats.org/drawingml/2006/picture">
+                <pic:pic xmlns:pic="http://schemas.openxmlformats.org/drawingml/2006/picture">
+                  <pic:nvPicPr>
+                    <pic:cNvPr id="1206693320" name=""/>
+                    <pic:cNvPicPr/>
+                  </pic:nvPicPr>
+                  <pic:blipFill>
+                    <a:blip r:embed="rId14"/>
+                    <a:stretch>
+                      <a:fillRect/>
+                    </a:stretch>
+                  </pic:blipFill>
+                  <pic:spPr>
+                    <a:xfrm>
+                      <a:off x="0" y="0"/>
+                      <a:ext cx="5274310" cy="459105"/>
+                    </a:xfrm>
+                    <a:prstGeom prst="rect">
+                      <a:avLst/>
+                    </a:prstGeom>
+                  </pic:spPr>
+                </pic:pic>
+              </a:graphicData>
+            </a:graphic>
+          </wp:inline>
+        </w:drawing>
+      </w:r>
+    </w:p>
+    <w:p>
+      <w:pPr>
+        <w:bidi w:val="0"/>
+        <w:spacing w:line="276" w:lineRule="auto"/>
+      </w:pPr>
+      <w:r>
+        <w:drawing>
+          <wp:inline distT="0" distB="0" distL="0" distR="0" wp14:anchorId="4CAEBD34" wp14:editId="79646EEC">
+            <wp:extent cx="5274310" cy="554355"/>
+            <wp:effectExtent l="0" t="0" r="0" b="4445"/>
+            <wp:docPr id="787432602" name="Picture 1"/>
+            <wp:cNvGraphicFramePr>
+              <a:graphicFrameLocks xmlns:a="http://schemas.openxmlformats.org/drawingml/2006/main" noChangeAspect="1"/>
+            </wp:cNvGraphicFramePr>
+            <a:graphic xmlns:a="http://schemas.openxmlformats.org/drawingml/2006/main">
+              <a:graphicData uri="http://schemas.openxmlformats.org/drawingml/2006/picture">
+                <pic:pic xmlns:pic="http://schemas.openxmlformats.org/drawingml/2006/picture">
+                  <pic:nvPicPr>
+                    <pic:cNvPr id="787432602" name=""/>
+                    <pic:cNvPicPr/>
+                  </pic:nvPicPr>
+                  <pic:blipFill>
+                    <a:blip r:embed="rId15"/>
+                    <a:stretch>
+                      <a:fillRect/>
+                    </a:stretch>
+                  </pic:blipFill>
+                  <pic:spPr>
+                    <a:xfrm>
+                      <a:off x="0" y="0"/>
+                      <a:ext cx="5274310" cy="554355"/>
+                    </a:xfrm>
+                    <a:prstGeom prst="rect">
+                      <a:avLst/>
+                    </a:prstGeom>
+                  </pic:spPr>
+                </pic:pic>
+              </a:graphicData>
+            </a:graphic>
+          </wp:inline>
+        </w:drawing>
+      </w:r>
+    </w:p>
+    <w:p>
+      <w:pPr>
+        <w:bidi w:val="0"/>
+        <w:spacing w:line="276" w:lineRule="auto"/>
+      </w:pPr>
+    </w:p>
+    <w:p>
+      <w:pPr>
+        <w:bidi w:val="0"/>
+        <w:spacing w:line="276" w:lineRule="auto"/>
+      </w:pPr>
+    </w:p>
+    <w:p>
+      <w:pPr>
+        <w:bidi w:val="0"/>
+        <w:spacing w:line="276" w:lineRule="auto"/>
+      </w:pPr>
+    </w:p>
+    <w:p>
+      <w:pPr>
+        <w:bidi w:val="0"/>
+        <w:spacing w:line="276" w:lineRule="auto"/>
+      </w:pPr>
+    </w:p>
+    <w:p>
+      <w:pPr>
+        <w:bidi w:val="0"/>
+        <w:spacing w:line="276" w:lineRule="auto"/>
+      </w:pPr>
+      <w:r>
+        <w:lastRenderedPageBreak/>
+        <w:t>- Configure SFTP for file transfer operations.</w:t>
+      </w:r>
+    </w:p>
+    <w:p>
+      <w:pPr>
+        <w:bidi w:val="0"/>
+        <w:spacing w:line="276" w:lineRule="auto"/>
+      </w:pPr>
+    </w:p>
+    <w:p>
+      <w:pPr>
+        <w:bidi w:val="0"/>
+        <w:spacing w:line="276" w:lineRule="auto"/>
+      </w:pPr>
+      <w:r>
+        <w:drawing>
+          <wp:inline distT="0" distB="0" distL="0" distR="0" wp14:anchorId="7681C289" wp14:editId="6B10F6E1">
+            <wp:extent cx="5041900" cy="215900"/>
+            <wp:effectExtent l="0" t="0" r="0" b="0"/>
+            <wp:docPr id="850133880" name="Picture 1"/>
+            <wp:cNvGraphicFramePr>
+              <a:graphicFrameLocks xmlns:a="http://schemas.openxmlformats.org/drawingml/2006/main" noChangeAspect="1"/>
+            </wp:cNvGraphicFramePr>
+            <a:graphic xmlns:a="http://schemas.openxmlformats.org/drawingml/2006/main">
+              <a:graphicData uri="http://schemas.openxmlformats.org/drawingml/2006/picture">
+                <pic:pic xmlns:pic="http://schemas.openxmlformats.org/drawingml/2006/picture">
+                  <pic:nvPicPr>
+                    <pic:cNvPr id="850133880" name=""/>
+                    <pic:cNvPicPr/>
+                  </pic:nvPicPr>
+                  <pic:blipFill>
+                    <a:blip r:embed="rId16"/>
+                    <a:stretch>
+                      <a:fillRect/>
+                    </a:stretch>
+                  </pic:blipFill>
+                  <pic:spPr>
+                    <a:xfrm>
+                      <a:off x="0" y="0"/>
+                      <a:ext cx="5041900" cy="215900"/>
+                    </a:xfrm>
+                    <a:prstGeom prst="rect">
+                      <a:avLst/>
+                    </a:prstGeom>
+                  </pic:spPr>
+                </pic:pic>
+              </a:graphicData>
+            </a:graphic>
+          </wp:inline>
+        </w:drawing>
+      </w:r>
+    </w:p>
+    <w:p>
+      <w:pPr>
+        <w:bidi w:val="0"/>
+        <w:spacing w:line="276" w:lineRule="auto"/>
+      </w:pPr>
+      <w:r>
+        <w:drawing>
+          <wp:inline distT="0" distB="0" distL="0" distR="0" wp14:anchorId="7C861D25" wp14:editId="724213B0">
+            <wp:extent cx="5274310" cy="643890"/>
+            <wp:effectExtent l="0" t="0" r="0" b="3810"/>
+            <wp:docPr id="2014460581" name="Picture 1"/>
+            <wp:cNvGraphicFramePr>
+              <a:graphicFrameLocks xmlns:a="http://schemas.openxmlformats.org/drawingml/2006/main" noChangeAspect="1"/>
+            </wp:cNvGraphicFramePr>
+            <a:graphic xmlns:a="http://schemas.openxmlformats.org/drawingml/2006/main">
+              <a:graphicData uri="http://schemas.openxmlformats.org/drawingml/2006/picture">
+                <pic:pic xmlns:pic="http://schemas.openxmlformats.org/drawingml/2006/picture">
+                  <pic:nvPicPr>
+                    <pic:cNvPr id="2014460581" name=""/>
+                    <pic:cNvPicPr/>
+                  </pic:nvPicPr>
+                  <pic:blipFill>
+                    <a:blip r:embed="rId17"/>
+                    <a:stretch>
+                      <a:fillRect/>
+                    </a:stretch>
+                  </pic:blipFill>
+                  <pic:spPr>
+                    <a:xfrm>
+                      <a:off x="0" y="0"/>
+                      <a:ext cx="5274310" cy="643890"/>
+                    </a:xfrm>
+                    <a:prstGeom prst="rect">
+                      <a:avLst/>
+                    </a:prstGeom>
+                  </pic:spPr>
+                </pic:pic>
+              </a:graphicData>
+            </a:graphic>
+          </wp:inline>
+        </w:drawing>
+      </w:r>
+    </w:p>
+    <w:p>
+      <w:pPr>
+        <w:bidi w:val="0"/>
+        <w:spacing w:line="276" w:lineRule="auto"/>
+      </w:pPr>
+    </w:p>
+    <w:p>
+      <w:pPr>
+        <w:bidi w:val="0"/>
+        <w:spacing w:line="276" w:lineRule="auto"/>
+        <w:jc w:val="center"/>
+        <w:rPr>
+          <w:sz w:val="28"/>
+          <w:szCs w:val="28"/>
+          <w:u w:val="single"/>
+        </w:rPr>
+      </w:pPr>
+      <w:r>
+        <w:rPr>
+          <w:sz w:val="28"/>
+          <w:szCs w:val="28"/>
+          <w:u w:val="single"/>
+        </w:rPr>
+        <w:t>Task-</w:t>
+      </w:r>
+      <w:r>
+        <w:rPr>
+          <w:sz w:val="28"/>
+          <w:szCs w:val="28"/>
+          <w:u w:val="single"/>
+        </w:rPr>
+        <w:t>2</w:t>
+      </w:r>
+      <w:r>
+        <w:rPr>
+          <w:sz w:val="28"/>
+          <w:szCs w:val="28"/>
+          <w:u w:val="single"/>
+        </w:rPr>
+        <w:t>:</w:t>
+      </w:r>
+    </w:p>
+    <w:p>
+      <w:pPr>
+        <w:bidi w:val="0"/>
+        <w:spacing w:line="276" w:lineRule="auto"/>
+      </w:pPr>
+    </w:p>
+    <w:p>
+      <w:pPr>
+        <w:pStyle w:val="ListParagraph"/>
+        <w:numPr>
+          <w:ilvl w:val="0"/>
+          <w:numId w:val="6"/>
+        </w:numPr>
+        <w:bidi w:val="0"/>
+        <w:spacing w:line="276" w:lineRule="auto"/>
+      </w:pPr>
+      <w:r>
+        <w:t>Enable SSH access for clients using local account credentials, that is,</w:t>
+      </w:r>
+      <w:r>
+        <w:t xml:space="preserve"> </w:t>
+      </w:r>
+      <w:r>
+        <w:t>configure SSHD server</w:t>
+      </w:r>
+      <w:r>
+        <w:t xml:space="preserve"> </w:t>
+      </w:r>
+      <w:r>
+        <w:t>such that clients can access any file via their local accounts, using username and password.</w:t>
+      </w:r>
+    </w:p>
+    <w:p>
+      <w:pPr>
+        <w:bidi w:val="0"/>
+        <w:spacing w:line="276" w:lineRule="auto"/>
+      </w:pPr>
+    </w:p>
+    <w:p>
+      <w:pPr>
+        <w:bidi w:val="0"/>
+        <w:spacing w:line="276" w:lineRule="auto"/>
+      </w:pPr>
+      <w:r>
+        <w:drawing>
+          <wp:inline distT="0" distB="0" distL="0" distR="0" wp14:anchorId="3E55BEF8" wp14:editId="7A8BF925">
+            <wp:extent cx="4470400" cy="876300"/>
+            <wp:effectExtent l="0" t="0" r="0" b="0"/>
+            <wp:docPr id="1163191260" name="Picture 1"/>
+            <wp:cNvGraphicFramePr>
+              <a:graphicFrameLocks xmlns:a="http://schemas.openxmlformats.org/drawingml/2006/main" noChangeAspect="1"/>
+            </wp:cNvGraphicFramePr>
+            <a:graphic xmlns:a="http://schemas.openxmlformats.org/drawingml/2006/main">
+              <a:graphicData uri="http://schemas.openxmlformats.org/drawingml/2006/picture">
+                <pic:pic xmlns:pic="http://schemas.openxmlformats.org/drawingml/2006/picture">
+                  <pic:nvPicPr>
+                    <pic:cNvPr id="1163191260" name=""/>
+                    <pic:cNvPicPr/>
+                  </pic:nvPicPr>
+                  <pic:blipFill>
+                    <a:blip r:embed="rId18"/>
+                    <a:stretch>
+                      <a:fillRect/>
+                    </a:stretch>
+                  </pic:blipFill>
+                  <pic:spPr>
+                    <a:xfrm>
+                      <a:off x="0" y="0"/>
+                      <a:ext cx="4470400" cy="876300"/>
+                    </a:xfrm>
+                    <a:prstGeom prst="rect">
+                      <a:avLst/>
+                    </a:prstGeom>
+                  </pic:spPr>
+                </pic:pic>
+              </a:graphicData>
+            </a:graphic>
+          </wp:inline>
+        </w:drawing>
+      </w:r>
+    </w:p>
+    <w:p>
+      <w:pPr>
+        <w:bidi w:val="0"/>
+        <w:spacing w:line="276" w:lineRule="auto"/>
+      </w:pPr>
+      <w:r>
+        <w:drawing>
+          <wp:inline distT="0" distB="0" distL="0" distR="0" wp14:anchorId="3504CD61" wp14:editId="6578DB08">
+            <wp:extent cx="5274310" cy="824230"/>
+            <wp:effectExtent l="0" t="0" r="0" b="1270"/>
+            <wp:docPr id="985658979" name="Picture 1"/>
+            <wp:cNvGraphicFramePr>
+              <a:graphicFrameLocks xmlns:a="http://schemas.openxmlformats.org/drawingml/2006/main" noChangeAspect="1"/>
+            </wp:cNvGraphicFramePr>
+            <a:graphic xmlns:a="http://schemas.openxmlformats.org/drawingml/2006/main">
+              <a:graphicData uri="http://schemas.openxmlformats.org/drawingml/2006/picture">
+                <pic:pic xmlns:pic="http://schemas.openxmlformats.org/drawingml/2006/picture">
+                  <pic:nvPicPr>
+                    <pic:cNvPr id="985658979" name=""/>
+                    <pic:cNvPicPr/>
+                  </pic:nvPicPr>
+                  <pic:blipFill>
+                    <a:blip r:embed="rId19"/>
+                    <a:stretch>
+                      <a:fillRect/>
+                    </a:stretch>
+                  </pic:blipFill>
+                  <pic:spPr>
+                    <a:xfrm>
+                      <a:off x="0" y="0"/>
+                      <a:ext cx="5274310" cy="824230"/>
+                    </a:xfrm>
+                    <a:prstGeom prst="rect">
+                      <a:avLst/>
+                    </a:prstGeom>
+                  </pic:spPr>
+                </pic:pic>
+              </a:graphicData>
+            </a:graphic>
+          </wp:inline>
+        </w:drawing>
+      </w:r>
+    </w:p>
+    <w:p>
+      <w:pPr>
+        <w:bidi w:val="0"/>
+        <w:spacing w:line="276" w:lineRule="auto"/>
+      </w:pPr>
+      <w:r>
+        <w:drawing>
+          <wp:inline distT="0" distB="0" distL="0" distR="0" wp14:anchorId="13903C15" wp14:editId="1F5DB5E4">
+            <wp:extent cx="5041900" cy="215900"/>
+            <wp:effectExtent l="0" t="0" r="0" b="0"/>
+            <wp:docPr id="339587845" name="Picture 1"/>
+            <wp:cNvGraphicFramePr>
+              <a:graphicFrameLocks xmlns:a="http://schemas.openxmlformats.org/drawingml/2006/main" noChangeAspect="1"/>
+            </wp:cNvGraphicFramePr>
+            <a:graphic xmlns:a="http://schemas.openxmlformats.org/drawingml/2006/main">
+              <a:graphicData uri="http://schemas.openxmlformats.org/drawingml/2006/picture">
+                <pic:pic xmlns:pic="http://schemas.openxmlformats.org/drawingml/2006/picture">
+                  <pic:nvPicPr>
+                    <pic:cNvPr id="850133880" name=""/>
+                    <pic:cNvPicPr/>
+                  </pic:nvPicPr>
+                  <pic:blipFill>
+                    <a:blip r:embed="rId16"/>
+                    <a:stretch>
+                      <a:fillRect/>
+                    </a:stretch>
+                  </pic:blipFill>
+                  <pic:spPr>
+                    <a:xfrm>
+                      <a:off x="0" y="0"/>
+                      <a:ext cx="5041900" cy="215900"/>
+                    </a:xfrm>
+                    <a:prstGeom prst="rect">
+                      <a:avLst/>
+                    </a:prstGeom>
+                  </pic:spPr>
+                </pic:pic>
+              </a:graphicData>
+            </a:graphic>
+          </wp:inline>
+        </w:drawing>
+      </w:r>
+    </w:p>
+    <w:p>
+      <w:pPr>
+        <w:bidi w:val="0"/>
+        <w:spacing w:line="276" w:lineRule="auto"/>
+      </w:pPr>
+      <w:r>
+        <w:drawing>
+          <wp:inline distT="0" distB="0" distL="0" distR="0" wp14:anchorId="6917B182" wp14:editId="4D01C595">
+            <wp:extent cx="5274310" cy="644525"/>
+            <wp:effectExtent l="0" t="0" r="0" b="3175"/>
+            <wp:docPr id="1397384610" name="Picture 1"/>
+            <wp:cNvGraphicFramePr>
+              <a:graphicFrameLocks xmlns:a="http://schemas.openxmlformats.org/drawingml/2006/main" noChangeAspect="1"/>
+            </wp:cNvGraphicFramePr>
+            <a:graphic xmlns:a="http://schemas.openxmlformats.org/drawingml/2006/main">
+              <a:graphicData uri="http://schemas.openxmlformats.org/drawingml/2006/picture">
+                <pic:pic xmlns:pic="http://schemas.openxmlformats.org/drawingml/2006/picture">
+                  <pic:nvPicPr>
+                    <pic:cNvPr id="1579187860" name=""/>
+                    <pic:cNvPicPr/>
+                  </pic:nvPicPr>
+                  <pic:blipFill>
+                    <a:blip r:embed="rId20"/>
+                    <a:stretch>
+                      <a:fillRect/>
+                    </a:stretch>
+                  </pic:blipFill>
+                  <pic:spPr>
+                    <a:xfrm>
+                      <a:off x="0" y="0"/>
+                      <a:ext cx="5274310" cy="644525"/>
+                    </a:xfrm>
+                    <a:prstGeom prst="rect">
+                      <a:avLst/>
+                    </a:prstGeom>
+                  </pic:spPr>
+                </pic:pic>
+              </a:graphicData>
+            </a:graphic>
+          </wp:inline>
+        </w:drawing>
+      </w:r>
+    </w:p>
+    <w:p>
+      <w:pPr>
+        <w:bidi w:val="0"/>
+        <w:spacing w:line="276" w:lineRule="auto"/>
+      </w:pPr>
+      <w:r>
+        <w:drawing>
+          <wp:inline distT="0" distB="0" distL="0" distR="0" wp14:anchorId="5805BA8C" wp14:editId="19222E0C">
+            <wp:extent cx="3746500" cy="596900"/>
+            <wp:effectExtent l="0" t="0" r="0" b="0"/>
+            <wp:docPr id="962704589" name="Picture 1" descr="A purple background with white text&#10;&#10;Description automatically generated"/>
+            <wp:cNvGraphicFramePr>
+              <a:graphicFrameLocks xmlns:a="http://schemas.openxmlformats.org/drawingml/2006/main" noChangeAspect="1"/>
+            </wp:cNvGraphicFramePr>
+            <a:graphic xmlns:a="http://schemas.openxmlformats.org/drawingml/2006/main">
+              <a:graphicData uri="http://schemas.openxmlformats.org/drawingml/2006/picture">
+                <pic:pic xmlns:pic="http://schemas.openxmlformats.org/drawingml/2006/picture">
+                  <pic:nvPicPr>
+                    <pic:cNvPr id="962704589" name="Picture 1" descr="A purple background with white text&#10;&#10;Description automatically generated"/>
+                    <pic:cNvPicPr/>
+                  </pic:nvPicPr>
+                  <pic:blipFill>
+                    <a:blip r:embed="rId21"/>
+                    <a:stretch>
+                      <a:fillRect/>
+                    </a:stretch>
+                  </pic:blipFill>
+                  <pic:spPr>
+                    <a:xfrm>
+                      <a:off x="0" y="0"/>
+                      <a:ext cx="3746500" cy="596900"/>
+                    </a:xfrm>
+                    <a:prstGeom prst="rect">
+                      <a:avLst/>
+                    </a:prstGeom>
+                  </pic:spPr>
+                </pic:pic>
+              </a:graphicData>
+            </a:graphic>
+          </wp:inline>
+        </w:drawing>
+      </w:r>
+    </w:p>
+    <w:p>
+      <w:pPr>
+        <w:bidi w:val="0"/>
+        <w:spacing w:line="276" w:lineRule="auto"/>
+      </w:pPr>
+    </w:p>
+    <w:p>
+      <w:pPr>
+        <w:pStyle w:val="ListParagraph"/>
+        <w:numPr>
+          <w:ilvl w:val="0"/>
+          <w:numId w:val="4"/>
+        </w:numPr>
+        <w:bidi w:val="0"/>
+        <w:spacing w:line="276" w:lineRule="auto"/>
+      </w:pPr>
+      <w:r>
+        <w:t>Set up SFTP for file uploads/downloads.</w:t>
+      </w:r>
+    </w:p>
+    <w:p>
+      <w:pPr>
+        <w:pStyle w:val="ListParagraph"/>
+        <w:bidi w:val="0"/>
+        <w:spacing w:line="276" w:lineRule="auto"/>
+      </w:pPr>
+    </w:p>
+    <w:p>
+      <w:pPr>
+        <w:bidi w:val="0"/>
+        <w:spacing w:line="276" w:lineRule="auto"/>
+      </w:pPr>
+      <w:r>
+        <w:drawing>
+          <wp:inline distT="0" distB="0" distL="0" distR="0" wp14:anchorId="61716EE4" wp14:editId="57B81CE9">
+            <wp:extent cx="5041900" cy="215900"/>
+            <wp:effectExtent l="0" t="0" r="0" b="0"/>
+            <wp:docPr id="2104402374" name="Picture 1"/>
+            <wp:cNvGraphicFramePr>
+              <a:graphicFrameLocks xmlns:a="http://schemas.openxmlformats.org/drawingml/2006/main" noChangeAspect="1"/>
+            </wp:cNvGraphicFramePr>
+            <a:graphic xmlns:a="http://schemas.openxmlformats.org/drawingml/2006/main">
+              <a:graphicData uri="http://schemas.openxmlformats.org/drawingml/2006/picture">
+                <pic:pic xmlns:pic="http://schemas.openxmlformats.org/drawingml/2006/picture">
+                  <pic:nvPicPr>
+                    <pic:cNvPr id="850133880" name=""/>
+                    <pic:cNvPicPr/>
+                  </pic:nvPicPr>
+                  <pic:blipFill>
+                    <a:blip r:embed="rId16"/>
+                    <a:stretch>
+                      <a:fillRect/>
+                    </a:stretch>
+                  </pic:blipFill>
+                  <pic:spPr>
+                    <a:xfrm>
+                      <a:off x="0" y="0"/>
+                      <a:ext cx="5041900" cy="215900"/>
+                    </a:xfrm>
+                    <a:prstGeom prst="rect">
+                      <a:avLst/>
+                    </a:prstGeom>
+                  </pic:spPr>
+                </pic:pic>
+              </a:graphicData>
+            </a:graphic>
+          </wp:inline>
+        </w:drawing>
+      </w:r>
+    </w:p>
+    <w:p>
+      <w:pPr>
+        <w:bidi w:val="0"/>
+        <w:spacing w:line="276" w:lineRule="auto"/>
+      </w:pPr>
+      <w:r>
+        <w:drawing>
+          <wp:inline distT="0" distB="0" distL="0" distR="0" wp14:anchorId="4134AA2C" wp14:editId="68D40FFE">
+            <wp:extent cx="5274310" cy="643890"/>
+            <wp:effectExtent l="0" t="0" r="0" b="3810"/>
+            <wp:docPr id="1743936909" name="Picture 1"/>
+            <wp:cNvGraphicFramePr>
+              <a:graphicFrameLocks xmlns:a="http://schemas.openxmlformats.org/drawingml/2006/main" noChangeAspect="1"/>
+            </wp:cNvGraphicFramePr>
+            <a:graphic xmlns:a="http://schemas.openxmlformats.org/drawingml/2006/main">
+              <a:graphicData uri="http://schemas.openxmlformats.org/drawingml/2006/picture">
+                <pic:pic xmlns:pic="http://schemas.openxmlformats.org/drawingml/2006/picture">
+                  <pic:nvPicPr>
+                    <pic:cNvPr id="2014460581" name=""/>
+                    <pic:cNvPicPr/>
+                  </pic:nvPicPr>
+                  <pic:blipFill>
+                    <a:blip r:embed="rId17"/>
+                    <a:stretch>
+                      <a:fillRect/>
+                    </a:stretch>
+                  </pic:blipFill>
+                  <pic:spPr>
+                    <a:xfrm>
+                      <a:off x="0" y="0"/>
+                      <a:ext cx="5274310" cy="643890"/>
+                    </a:xfrm>
+                    <a:prstGeom prst="rect">
+                      <a:avLst/>
+                    </a:prstGeom>
+                  </pic:spPr>
+                </pic:pic>
+              </a:graphicData>
+            </a:graphic>
+          </wp:inline>
+        </w:drawing>
+      </w:r>
+    </w:p>
+    <w:p>
+      <w:pPr>
+        <w:bidi w:val="0"/>
+        <w:spacing w:line="276" w:lineRule="auto"/>
+      </w:pPr>
+      <w:r>
+        <w:drawing>
+          <wp:inline distT="0" distB="0" distL="0" distR="0" wp14:anchorId="5D36C621" wp14:editId="3811460C">
+            <wp:extent cx="3919927" cy="1140544"/>
+            <wp:effectExtent l="0" t="0" r="4445" b="2540"/>
+            <wp:docPr id="1030350782" name="Picture 1" descr="A screenshot of a computer&#10;&#10;Description automatically generated"/>
+            <wp:cNvGraphicFramePr>
+              <a:graphicFrameLocks xmlns:a="http://schemas.openxmlformats.org/drawingml/2006/main" noChangeAspect="1"/>
+            </wp:cNvGraphicFramePr>
+            <a:graphic xmlns:a="http://schemas.openxmlformats.org/drawingml/2006/main">
+              <a:graphicData uri="http://schemas.openxmlformats.org/drawingml/2006/picture">
+                <pic:pic xmlns:pic="http://schemas.openxmlformats.org/drawingml/2006/picture">
+                  <pic:nvPicPr>
+                    <pic:cNvPr id="1030350782" name="Picture 1" descr="A screenshot of a computer&#10;&#10;Description automatically generated"/>
+                    <pic:cNvPicPr/>
+                  </pic:nvPicPr>
+                  <pic:blipFill>
+                    <a:blip r:embed="rId22"/>
+                    <a:stretch>
+                      <a:fillRect/>
+                    </a:stretch>
+                  </pic:blipFill>
+                  <pic:spPr>
+                    <a:xfrm>
+                      <a:off x="0" y="0"/>
+                      <a:ext cx="3933081" cy="1144371"/>
+                    </a:xfrm>
+                    <a:prstGeom prst="rect">
+                      <a:avLst/>
+                    </a:prstGeom>
+                  </pic:spPr>
+                </pic:pic>
+              </a:graphicData>
+            </a:graphic>
+          </wp:inline>
+        </w:drawing>
+      </w:r>
+    </w:p>
+    <w:p>
+      <w:pPr>
+        <w:bidi w:val="0"/>
+        <w:spacing w:line="276" w:lineRule="auto"/>
+      </w:pPr>
+      <w:r>
+        <w:lastRenderedPageBreak/>
+        <w:drawing>
+          <wp:inline distT="0" distB="0" distL="0" distR="0" wp14:anchorId="45DCB5E6" wp14:editId="0F80CEF3">
+            <wp:extent cx="5274310" cy="979805"/>
+            <wp:effectExtent l="0" t="0" r="0" b="0"/>
+            <wp:docPr id="1362346153" name="Picture 1"/>
+            <wp:cNvGraphicFramePr>
+              <a:graphicFrameLocks xmlns:a="http://schemas.openxmlformats.org/drawingml/2006/main" noChangeAspect="1"/>
+            </wp:cNvGraphicFramePr>
+            <a:graphic xmlns:a="http://schemas.openxmlformats.org/drawingml/2006/main">
+              <a:graphicData uri="http://schemas.openxmlformats.org/drawingml/2006/picture">
+                <pic:pic xmlns:pic="http://schemas.openxmlformats.org/drawingml/2006/picture">
+                  <pic:nvPicPr>
+                    <pic:cNvPr id="1362346153" name=""/>
+                    <pic:cNvPicPr/>
+                  </pic:nvPicPr>
+                  <pic:blipFill>
+                    <a:blip r:embed="rId23"/>
+                    <a:stretch>
+                      <a:fillRect/>
+                    </a:stretch>
+                  </pic:blipFill>
+                  <pic:spPr>
+                    <a:xfrm>
+                      <a:off x="0" y="0"/>
+                      <a:ext cx="5274310" cy="979805"/>
+                    </a:xfrm>
+                    <a:prstGeom prst="rect">
+                      <a:avLst/>
+                    </a:prstGeom>
+                  </pic:spPr>
+                </pic:pic>
+              </a:graphicData>
+            </a:graphic>
+          </wp:inline>
+        </w:drawing>
+      </w:r>
+    </w:p>
+    <w:p>
+      <w:pPr>
+        <w:bidi w:val="0"/>
+        <w:spacing w:line="276" w:lineRule="auto"/>
+      </w:pPr>
+    </w:p>
+    <w:p>
+      <w:pPr>
+        <w:pStyle w:val="ListParagraph"/>
+        <w:numPr>
+          <w:ilvl w:val="0"/>
+          <w:numId w:val="4"/>
+        </w:numPr>
+        <w:bidi w:val="0"/>
+        <w:spacing w:line="276" w:lineRule="auto"/>
+      </w:pPr>
+      <w:r>
+        <w:t>Secure copy will be used to transfer files to and from server.</w:t>
+      </w:r>
+    </w:p>
+    <w:p>
+      <w:pPr>
+        <w:bidi w:val="0"/>
+        <w:spacing w:line="276" w:lineRule="auto"/>
+      </w:pPr>
+    </w:p>
+    <w:p>
+      <w:pPr>
+        <w:bidi w:val="0"/>
+        <w:spacing w:line="276" w:lineRule="auto"/>
+      </w:pPr>
+      <w:r>
+        <w:drawing>
+          <wp:inline distT="0" distB="0" distL="0" distR="0" wp14:anchorId="3F3CBE2B" wp14:editId="18585BF4">
+            <wp:extent cx="5041900" cy="215900"/>
+            <wp:effectExtent l="0" t="0" r="0" b="0"/>
+            <wp:docPr id="930842187" name="Picture 1"/>
+            <wp:cNvGraphicFramePr>
+              <a:graphicFrameLocks xmlns:a="http://schemas.openxmlformats.org/drawingml/2006/main" noChangeAspect="1"/>
+            </wp:cNvGraphicFramePr>
+            <a:graphic xmlns:a="http://schemas.openxmlformats.org/drawingml/2006/main">
+              <a:graphicData uri="http://schemas.openxmlformats.org/drawingml/2006/picture">
+                <pic:pic xmlns:pic="http://schemas.openxmlformats.org/drawingml/2006/picture">
+                  <pic:nvPicPr>
+                    <pic:cNvPr id="850133880" name=""/>
+                    <pic:cNvPicPr/>
+                  </pic:nvPicPr>
+                  <pic:blipFill>
+                    <a:blip r:embed="rId16"/>
+                    <a:stretch>
+                      <a:fillRect/>
+                    </a:stretch>
+                  </pic:blipFill>
+                  <pic:spPr>
+                    <a:xfrm>
+                      <a:off x="0" y="0"/>
+                      <a:ext cx="5041900" cy="215900"/>
+                    </a:xfrm>
+                    <a:prstGeom prst="rect">
+                      <a:avLst/>
+                    </a:prstGeom>
+                  </pic:spPr>
+                </pic:pic>
+              </a:graphicData>
+            </a:graphic>
+          </wp:inline>
+        </w:drawing>
+      </w:r>
+    </w:p>
+    <w:p>
+      <w:pPr>
+        <w:bidi w:val="0"/>
+        <w:spacing w:line="276" w:lineRule="auto"/>
+      </w:pPr>
+      <w:r>
+        <w:drawing>
+          <wp:inline distT="0" distB="0" distL="0" distR="0" wp14:anchorId="10CC5B70" wp14:editId="0ADC8938">
+            <wp:extent cx="5274310" cy="643890"/>
+            <wp:effectExtent l="0" t="0" r="0" b="3810"/>
+            <wp:docPr id="1492849159" name="Picture 1"/>
+            <wp:cNvGraphicFramePr>
+              <a:graphicFrameLocks xmlns:a="http://schemas.openxmlformats.org/drawingml/2006/main" noChangeAspect="1"/>
+            </wp:cNvGraphicFramePr>
+            <a:graphic xmlns:a="http://schemas.openxmlformats.org/drawingml/2006/main">
+              <a:graphicData uri="http://schemas.openxmlformats.org/drawingml/2006/picture">
+                <pic:pic xmlns:pic="http://schemas.openxmlformats.org/drawingml/2006/picture">
+                  <pic:nvPicPr>
+                    <pic:cNvPr id="2014460581" name=""/>
+                    <pic:cNvPicPr/>
+                  </pic:nvPicPr>
+                  <pic:blipFill>
+                    <a:blip r:embed="rId17"/>
+                    <a:stretch>
+                      <a:fillRect/>
+                    </a:stretch>
+                  </pic:blipFill>
+                  <pic:spPr>
+                    <a:xfrm>
+                      <a:off x="0" y="0"/>
+                      <a:ext cx="5274310" cy="643890"/>
+                    </a:xfrm>
+                    <a:prstGeom prst="rect">
+                      <a:avLst/>
+                    </a:prstGeom>
+                  </pic:spPr>
+                </pic:pic>
+              </a:graphicData>
+            </a:graphic>
+          </wp:inline>
+        </w:drawing>
+      </w:r>
+    </w:p>
+    <w:p>
+      <w:pPr>
+        <w:bidi w:val="0"/>
+        <w:spacing w:line="276" w:lineRule="auto"/>
+      </w:pPr>
+    </w:p>
+    <w:p>
+      <w:pPr>
+        <w:bidi w:val="0"/>
+        <w:spacing w:line="276" w:lineRule="auto"/>
+        <w:jc w:val="center"/>
+        <w:rPr>
+          <w:sz w:val="28"/>
+          <w:szCs w:val="28"/>
+          <w:u w:val="single"/>
+        </w:rPr>
+      </w:pPr>
+      <w:r>
+        <w:rPr>
+          <w:sz w:val="28"/>
+          <w:szCs w:val="28"/>
+          <w:u w:val="single"/>
+        </w:rPr>
+        <w:t>Task-</w:t>
+      </w:r>
+      <w:r>
+        <w:rPr>
+          <w:sz w:val="28"/>
+          <w:szCs w:val="28"/>
+          <w:u w:val="single"/>
+        </w:rPr>
+        <w:t>3</w:t>
+      </w:r>
+      <w:r>
+        <w:rPr>
+          <w:sz w:val="28"/>
+          <w:szCs w:val="28"/>
+          <w:u w:val="single"/>
+        </w:rPr>
+        <w:t>:</w:t>
+      </w:r>
+    </w:p>
+    <w:p>
+      <w:pPr>
+        <w:bidi w:val="0"/>
+        <w:spacing w:line="276" w:lineRule="auto"/>
+      </w:pPr>
+    </w:p>
+    <w:p>
+      <w:pPr>
+        <w:pStyle w:val="ListParagraph"/>
+        <w:numPr>
+          <w:ilvl w:val="0"/>
+          <w:numId w:val="4"/>
+        </w:numPr>
+        <w:bidi w:val="0"/>
+        <w:spacing w:line="276" w:lineRule="auto"/>
+      </w:pPr>
+      <w:r>
+        <w:t>Server-Side</w:t>
+      </w:r>
+      <w:r>
+        <w:t xml:space="preserve"> Shell script 1: (Network.sh)</w:t>
+      </w:r>
+    </w:p>
+    <w:p>
+      <w:pPr>
+        <w:bidi w:val="0"/>
+        <w:spacing w:line="276" w:lineRule="auto"/>
+      </w:pPr>
     </w:p>
     <w:p>
       <w:pPr>
@@ -1464,6 +2695,454 @@
     </w:lvl>
   </w:abstractNum>
   <w:abstractNum w:abstractNumId="1" w15:restartNumberingAfterBreak="0">
+    <w:nsid w:val="1066574B"/>
+    <w:multiLevelType w:val="hybridMultilevel"/>
+    <w:tmpl w:val="897CD672"/>
+    <w:lvl w:ilvl="0" w:tplc="8E889996">
+      <w:numFmt w:val="bullet"/>
+      <w:lvlText w:val="-"/>
+      <w:lvlJc w:val="left"/>
+      <w:pPr>
+        <w:ind w:left="720" w:hanging="360"/>
+      </w:pPr>
+      <w:rPr>
+        <w:rFonts w:ascii="Times New Roman" w:eastAsia="Times New Roman" w:hAnsi="Times New Roman" w:cs="Times New Roman" w:hint="default"/>
+      </w:rPr>
+    </w:lvl>
+    <w:lvl w:ilvl="1" w:tplc="04090003" w:tentative="1">
+      <w:start w:val="1"/>
+      <w:numFmt w:val="bullet"/>
+      <w:lvlText w:val="o"/>
+      <w:lvlJc w:val="left"/>
+      <w:pPr>
+        <w:ind w:left="1440" w:hanging="360"/>
+      </w:pPr>
+      <w:rPr>
+        <w:rFonts w:ascii="Courier New" w:hAnsi="Courier New" w:cs="Courier New" w:hint="default"/>
+      </w:rPr>
+    </w:lvl>
+    <w:lvl w:ilvl="2" w:tplc="04090005" w:tentative="1">
+      <w:start w:val="1"/>
+      <w:numFmt w:val="bullet"/>
+      <w:lvlText w:val=""/>
+      <w:lvlJc w:val="left"/>
+      <w:pPr>
+        <w:ind w:left="2160" w:hanging="360"/>
+      </w:pPr>
+      <w:rPr>
+        <w:rFonts w:ascii="Wingdings" w:hAnsi="Wingdings" w:hint="default"/>
+      </w:rPr>
+    </w:lvl>
+    <w:lvl w:ilvl="3" w:tplc="04090001" w:tentative="1">
+      <w:start w:val="1"/>
+      <w:numFmt w:val="bullet"/>
+      <w:lvlText w:val=""/>
+      <w:lvlJc w:val="left"/>
+      <w:pPr>
+        <w:ind w:left="2880" w:hanging="360"/>
+      </w:pPr>
+      <w:rPr>
+        <w:rFonts w:ascii="Symbol" w:hAnsi="Symbol" w:hint="default"/>
+      </w:rPr>
+    </w:lvl>
+    <w:lvl w:ilvl="4" w:tplc="04090003" w:tentative="1">
+      <w:start w:val="1"/>
+      <w:numFmt w:val="bullet"/>
+      <w:lvlText w:val="o"/>
+      <w:lvlJc w:val="left"/>
+      <w:pPr>
+        <w:ind w:left="3600" w:hanging="360"/>
+      </w:pPr>
+      <w:rPr>
+        <w:rFonts w:ascii="Courier New" w:hAnsi="Courier New" w:cs="Courier New" w:hint="default"/>
+      </w:rPr>
+    </w:lvl>
+    <w:lvl w:ilvl="5" w:tplc="04090005" w:tentative="1">
+      <w:start w:val="1"/>
+      <w:numFmt w:val="bullet"/>
+      <w:lvlText w:val=""/>
+      <w:lvlJc w:val="left"/>
+      <w:pPr>
+        <w:ind w:left="4320" w:hanging="360"/>
+      </w:pPr>
+      <w:rPr>
+        <w:rFonts w:ascii="Wingdings" w:hAnsi="Wingdings" w:hint="default"/>
+      </w:rPr>
+    </w:lvl>
+    <w:lvl w:ilvl="6" w:tplc="04090001" w:tentative="1">
+      <w:start w:val="1"/>
+      <w:numFmt w:val="bullet"/>
+      <w:lvlText w:val=""/>
+      <w:lvlJc w:val="left"/>
+      <w:pPr>
+        <w:ind w:left="5040" w:hanging="360"/>
+      </w:pPr>
+      <w:rPr>
+        <w:rFonts w:ascii="Symbol" w:hAnsi="Symbol" w:hint="default"/>
+      </w:rPr>
+    </w:lvl>
+    <w:lvl w:ilvl="7" w:tplc="04090003" w:tentative="1">
+      <w:start w:val="1"/>
+      <w:numFmt w:val="bullet"/>
+      <w:lvlText w:val="o"/>
+      <w:lvlJc w:val="left"/>
+      <w:pPr>
+        <w:ind w:left="5760" w:hanging="360"/>
+      </w:pPr>
+      <w:rPr>
+        <w:rFonts w:ascii="Courier New" w:hAnsi="Courier New" w:cs="Courier New" w:hint="default"/>
+      </w:rPr>
+    </w:lvl>
+    <w:lvl w:ilvl="8" w:tplc="04090005" w:tentative="1">
+      <w:start w:val="1"/>
+      <w:numFmt w:val="bullet"/>
+      <w:lvlText w:val=""/>
+      <w:lvlJc w:val="left"/>
+      <w:pPr>
+        <w:ind w:left="6480" w:hanging="360"/>
+      </w:pPr>
+      <w:rPr>
+        <w:rFonts w:ascii="Wingdings" w:hAnsi="Wingdings" w:hint="default"/>
+      </w:rPr>
+    </w:lvl>
+  </w:abstractNum>
+  <w:abstractNum w:abstractNumId="2" w15:restartNumberingAfterBreak="0">
+    <w:nsid w:val="17A70E7A"/>
+    <w:multiLevelType w:val="hybridMultilevel"/>
+    <w:tmpl w:val="6278F644"/>
+    <w:lvl w:ilvl="0" w:tplc="AEF693E6">
+      <w:numFmt w:val="bullet"/>
+      <w:lvlText w:val="-"/>
+      <w:lvlJc w:val="left"/>
+      <w:pPr>
+        <w:ind w:left="720" w:hanging="360"/>
+      </w:pPr>
+      <w:rPr>
+        <w:rFonts w:ascii="Times New Roman" w:eastAsia="Times New Roman" w:hAnsi="Times New Roman" w:cs="Times New Roman" w:hint="default"/>
+      </w:rPr>
+    </w:lvl>
+    <w:lvl w:ilvl="1" w:tplc="04090003" w:tentative="1">
+      <w:start w:val="1"/>
+      <w:numFmt w:val="bullet"/>
+      <w:lvlText w:val="o"/>
+      <w:lvlJc w:val="left"/>
+      <w:pPr>
+        <w:ind w:left="1440" w:hanging="360"/>
+      </w:pPr>
+      <w:rPr>
+        <w:rFonts w:ascii="Courier New" w:hAnsi="Courier New" w:cs="Courier New" w:hint="default"/>
+      </w:rPr>
+    </w:lvl>
+    <w:lvl w:ilvl="2" w:tplc="04090005" w:tentative="1">
+      <w:start w:val="1"/>
+      <w:numFmt w:val="bullet"/>
+      <w:lvlText w:val=""/>
+      <w:lvlJc w:val="left"/>
+      <w:pPr>
+        <w:ind w:left="2160" w:hanging="360"/>
+      </w:pPr>
+      <w:rPr>
+        <w:rFonts w:ascii="Wingdings" w:hAnsi="Wingdings" w:hint="default"/>
+      </w:rPr>
+    </w:lvl>
+    <w:lvl w:ilvl="3" w:tplc="04090001" w:tentative="1">
+      <w:start w:val="1"/>
+      <w:numFmt w:val="bullet"/>
+      <w:lvlText w:val=""/>
+      <w:lvlJc w:val="left"/>
+      <w:pPr>
+        <w:ind w:left="2880" w:hanging="360"/>
+      </w:pPr>
+      <w:rPr>
+        <w:rFonts w:ascii="Symbol" w:hAnsi="Symbol" w:hint="default"/>
+      </w:rPr>
+    </w:lvl>
+    <w:lvl w:ilvl="4" w:tplc="04090003" w:tentative="1">
+      <w:start w:val="1"/>
+      <w:numFmt w:val="bullet"/>
+      <w:lvlText w:val="o"/>
+      <w:lvlJc w:val="left"/>
+      <w:pPr>
+        <w:ind w:left="3600" w:hanging="360"/>
+      </w:pPr>
+      <w:rPr>
+        <w:rFonts w:ascii="Courier New" w:hAnsi="Courier New" w:cs="Courier New" w:hint="default"/>
+      </w:rPr>
+    </w:lvl>
+    <w:lvl w:ilvl="5" w:tplc="04090005" w:tentative="1">
+      <w:start w:val="1"/>
+      <w:numFmt w:val="bullet"/>
+      <w:lvlText w:val=""/>
+      <w:lvlJc w:val="left"/>
+      <w:pPr>
+        <w:ind w:left="4320" w:hanging="360"/>
+      </w:pPr>
+      <w:rPr>
+        <w:rFonts w:ascii="Wingdings" w:hAnsi="Wingdings" w:hint="default"/>
+      </w:rPr>
+    </w:lvl>
+    <w:lvl w:ilvl="6" w:tplc="04090001" w:tentative="1">
+      <w:start w:val="1"/>
+      <w:numFmt w:val="bullet"/>
+      <w:lvlText w:val=""/>
+      <w:lvlJc w:val="left"/>
+      <w:pPr>
+        <w:ind w:left="5040" w:hanging="360"/>
+      </w:pPr>
+      <w:rPr>
+        <w:rFonts w:ascii="Symbol" w:hAnsi="Symbol" w:hint="default"/>
+      </w:rPr>
+    </w:lvl>
+    <w:lvl w:ilvl="7" w:tplc="04090003" w:tentative="1">
+      <w:start w:val="1"/>
+      <w:numFmt w:val="bullet"/>
+      <w:lvlText w:val="o"/>
+      <w:lvlJc w:val="left"/>
+      <w:pPr>
+        <w:ind w:left="5760" w:hanging="360"/>
+      </w:pPr>
+      <w:rPr>
+        <w:rFonts w:ascii="Courier New" w:hAnsi="Courier New" w:cs="Courier New" w:hint="default"/>
+      </w:rPr>
+    </w:lvl>
+    <w:lvl w:ilvl="8" w:tplc="04090005" w:tentative="1">
+      <w:start w:val="1"/>
+      <w:numFmt w:val="bullet"/>
+      <w:lvlText w:val=""/>
+      <w:lvlJc w:val="left"/>
+      <w:pPr>
+        <w:ind w:left="6480" w:hanging="360"/>
+      </w:pPr>
+      <w:rPr>
+        <w:rFonts w:ascii="Wingdings" w:hAnsi="Wingdings" w:hint="default"/>
+      </w:rPr>
+    </w:lvl>
+  </w:abstractNum>
+  <w:abstractNum w:abstractNumId="3" w15:restartNumberingAfterBreak="0">
+    <w:nsid w:val="1D84149B"/>
+    <w:multiLevelType w:val="hybridMultilevel"/>
+    <w:tmpl w:val="9C3C415A"/>
+    <w:lvl w:ilvl="0" w:tplc="FA4CFDF0">
+      <w:numFmt w:val="bullet"/>
+      <w:lvlText w:val="-"/>
+      <w:lvlJc w:val="left"/>
+      <w:pPr>
+        <w:ind w:left="720" w:hanging="360"/>
+      </w:pPr>
+      <w:rPr>
+        <w:rFonts w:ascii="Times New Roman" w:eastAsia="Times New Roman" w:hAnsi="Times New Roman" w:cs="Times New Roman" w:hint="default"/>
+      </w:rPr>
+    </w:lvl>
+    <w:lvl w:ilvl="1" w:tplc="04090003" w:tentative="1">
+      <w:start w:val="1"/>
+      <w:numFmt w:val="bullet"/>
+      <w:lvlText w:val="o"/>
+      <w:lvlJc w:val="left"/>
+      <w:pPr>
+        <w:ind w:left="1440" w:hanging="360"/>
+      </w:pPr>
+      <w:rPr>
+        <w:rFonts w:ascii="Courier New" w:hAnsi="Courier New" w:cs="Courier New" w:hint="default"/>
+      </w:rPr>
+    </w:lvl>
+    <w:lvl w:ilvl="2" w:tplc="04090005" w:tentative="1">
+      <w:start w:val="1"/>
+      <w:numFmt w:val="bullet"/>
+      <w:lvlText w:val=""/>
+      <w:lvlJc w:val="left"/>
+      <w:pPr>
+        <w:ind w:left="2160" w:hanging="360"/>
+      </w:pPr>
+      <w:rPr>
+        <w:rFonts w:ascii="Wingdings" w:hAnsi="Wingdings" w:hint="default"/>
+      </w:rPr>
+    </w:lvl>
+    <w:lvl w:ilvl="3" w:tplc="04090001" w:tentative="1">
+      <w:start w:val="1"/>
+      <w:numFmt w:val="bullet"/>
+      <w:lvlText w:val=""/>
+      <w:lvlJc w:val="left"/>
+      <w:pPr>
+        <w:ind w:left="2880" w:hanging="360"/>
+      </w:pPr>
+      <w:rPr>
+        <w:rFonts w:ascii="Symbol" w:hAnsi="Symbol" w:hint="default"/>
+      </w:rPr>
+    </w:lvl>
+    <w:lvl w:ilvl="4" w:tplc="04090003" w:tentative="1">
+      <w:start w:val="1"/>
+      <w:numFmt w:val="bullet"/>
+      <w:lvlText w:val="o"/>
+      <w:lvlJc w:val="left"/>
+      <w:pPr>
+        <w:ind w:left="3600" w:hanging="360"/>
+      </w:pPr>
+      <w:rPr>
+        <w:rFonts w:ascii="Courier New" w:hAnsi="Courier New" w:cs="Courier New" w:hint="default"/>
+      </w:rPr>
+    </w:lvl>
+    <w:lvl w:ilvl="5" w:tplc="04090005" w:tentative="1">
+      <w:start w:val="1"/>
+      <w:numFmt w:val="bullet"/>
+      <w:lvlText w:val=""/>
+      <w:lvlJc w:val="left"/>
+      <w:pPr>
+        <w:ind w:left="4320" w:hanging="360"/>
+      </w:pPr>
+      <w:rPr>
+        <w:rFonts w:ascii="Wingdings" w:hAnsi="Wingdings" w:hint="default"/>
+      </w:rPr>
+    </w:lvl>
+    <w:lvl w:ilvl="6" w:tplc="04090001" w:tentative="1">
+      <w:start w:val="1"/>
+      <w:numFmt w:val="bullet"/>
+      <w:lvlText w:val=""/>
+      <w:lvlJc w:val="left"/>
+      <w:pPr>
+        <w:ind w:left="5040" w:hanging="360"/>
+      </w:pPr>
+      <w:rPr>
+        <w:rFonts w:ascii="Symbol" w:hAnsi="Symbol" w:hint="default"/>
+      </w:rPr>
+    </w:lvl>
+    <w:lvl w:ilvl="7" w:tplc="04090003" w:tentative="1">
+      <w:start w:val="1"/>
+      <w:numFmt w:val="bullet"/>
+      <w:lvlText w:val="o"/>
+      <w:lvlJc w:val="left"/>
+      <w:pPr>
+        <w:ind w:left="5760" w:hanging="360"/>
+      </w:pPr>
+      <w:rPr>
+        <w:rFonts w:ascii="Courier New" w:hAnsi="Courier New" w:cs="Courier New" w:hint="default"/>
+      </w:rPr>
+    </w:lvl>
+    <w:lvl w:ilvl="8" w:tplc="04090005" w:tentative="1">
+      <w:start w:val="1"/>
+      <w:numFmt w:val="bullet"/>
+      <w:lvlText w:val=""/>
+      <w:lvlJc w:val="left"/>
+      <w:pPr>
+        <w:ind w:left="6480" w:hanging="360"/>
+      </w:pPr>
+      <w:rPr>
+        <w:rFonts w:ascii="Wingdings" w:hAnsi="Wingdings" w:hint="default"/>
+      </w:rPr>
+    </w:lvl>
+  </w:abstractNum>
+  <w:abstractNum w:abstractNumId="4" w15:restartNumberingAfterBreak="0">
+    <w:nsid w:val="3DF17F9A"/>
+    <w:multiLevelType w:val="hybridMultilevel"/>
+    <w:tmpl w:val="FD3A5CC2"/>
+    <w:lvl w:ilvl="0" w:tplc="76F8A01C">
+      <w:numFmt w:val="bullet"/>
+      <w:lvlText w:val="-"/>
+      <w:lvlJc w:val="left"/>
+      <w:pPr>
+        <w:ind w:left="720" w:hanging="360"/>
+      </w:pPr>
+      <w:rPr>
+        <w:rFonts w:ascii="Times New Roman" w:eastAsia="Times New Roman" w:hAnsi="Times New Roman" w:cs="Times New Roman" w:hint="default"/>
+      </w:rPr>
+    </w:lvl>
+    <w:lvl w:ilvl="1" w:tplc="04090003" w:tentative="1">
+      <w:start w:val="1"/>
+      <w:numFmt w:val="bullet"/>
+      <w:lvlText w:val="o"/>
+      <w:lvlJc w:val="left"/>
+      <w:pPr>
+        <w:ind w:left="1440" w:hanging="360"/>
+      </w:pPr>
+      <w:rPr>
+        <w:rFonts w:ascii="Courier New" w:hAnsi="Courier New" w:cs="Courier New" w:hint="default"/>
+      </w:rPr>
+    </w:lvl>
+    <w:lvl w:ilvl="2" w:tplc="04090005" w:tentative="1">
+      <w:start w:val="1"/>
+      <w:numFmt w:val="bullet"/>
+      <w:lvlText w:val=""/>
+      <w:lvlJc w:val="left"/>
+      <w:pPr>
+        <w:ind w:left="2160" w:hanging="360"/>
+      </w:pPr>
+      <w:rPr>
+        <w:rFonts w:ascii="Wingdings" w:hAnsi="Wingdings" w:hint="default"/>
+      </w:rPr>
+    </w:lvl>
+    <w:lvl w:ilvl="3" w:tplc="04090001" w:tentative="1">
+      <w:start w:val="1"/>
+      <w:numFmt w:val="bullet"/>
+      <w:lvlText w:val=""/>
+      <w:lvlJc w:val="left"/>
+      <w:pPr>
+        <w:ind w:left="2880" w:hanging="360"/>
+      </w:pPr>
+      <w:rPr>
+        <w:rFonts w:ascii="Symbol" w:hAnsi="Symbol" w:hint="default"/>
+      </w:rPr>
+    </w:lvl>
+    <w:lvl w:ilvl="4" w:tplc="04090003" w:tentative="1">
+      <w:start w:val="1"/>
+      <w:numFmt w:val="bullet"/>
+      <w:lvlText w:val="o"/>
+      <w:lvlJc w:val="left"/>
+      <w:pPr>
+        <w:ind w:left="3600" w:hanging="360"/>
+      </w:pPr>
+      <w:rPr>
+        <w:rFonts w:ascii="Courier New" w:hAnsi="Courier New" w:cs="Courier New" w:hint="default"/>
+      </w:rPr>
+    </w:lvl>
+    <w:lvl w:ilvl="5" w:tplc="04090005" w:tentative="1">
+      <w:start w:val="1"/>
+      <w:numFmt w:val="bullet"/>
+      <w:lvlText w:val=""/>
+      <w:lvlJc w:val="left"/>
+      <w:pPr>
+        <w:ind w:left="4320" w:hanging="360"/>
+      </w:pPr>
+      <w:rPr>
+        <w:rFonts w:ascii="Wingdings" w:hAnsi="Wingdings" w:hint="default"/>
+      </w:rPr>
+    </w:lvl>
+    <w:lvl w:ilvl="6" w:tplc="04090001" w:tentative="1">
+      <w:start w:val="1"/>
+      <w:numFmt w:val="bullet"/>
+      <w:lvlText w:val=""/>
+      <w:lvlJc w:val="left"/>
+      <w:pPr>
+        <w:ind w:left="5040" w:hanging="360"/>
+      </w:pPr>
+      <w:rPr>
+        <w:rFonts w:ascii="Symbol" w:hAnsi="Symbol" w:hint="default"/>
+      </w:rPr>
+    </w:lvl>
+    <w:lvl w:ilvl="7" w:tplc="04090003" w:tentative="1">
+      <w:start w:val="1"/>
+      <w:numFmt w:val="bullet"/>
+      <w:lvlText w:val="o"/>
+      <w:lvlJc w:val="left"/>
+      <w:pPr>
+        <w:ind w:left="5760" w:hanging="360"/>
+      </w:pPr>
+      <w:rPr>
+        <w:rFonts w:ascii="Courier New" w:hAnsi="Courier New" w:cs="Courier New" w:hint="default"/>
+      </w:rPr>
+    </w:lvl>
+    <w:lvl w:ilvl="8" w:tplc="04090005" w:tentative="1">
+      <w:start w:val="1"/>
+      <w:numFmt w:val="bullet"/>
+      <w:lvlText w:val=""/>
+      <w:lvlJc w:val="left"/>
+      <w:pPr>
+        <w:ind w:left="6480" w:hanging="360"/>
+      </w:pPr>
+      <w:rPr>
+        <w:rFonts w:ascii="Wingdings" w:hAnsi="Wingdings" w:hint="default"/>
+      </w:rPr>
+    </w:lvl>
+  </w:abstractNum>
+  <w:abstractNum w:abstractNumId="5" w15:restartNumberingAfterBreak="0">
     <w:nsid w:val="48B6268F"/>
     <w:multiLevelType w:val="multilevel"/>
     <w:tmpl w:val="D2F22EE0"/>
@@ -1616,7 +3295,19 @@
     <w:abstractNumId w:val="0"/>
   </w:num>
   <w:num w:numId="2" w16cid:durableId="1440027627">
+    <w:abstractNumId w:val="5"/>
+  </w:num>
+  <w:num w:numId="3" w16cid:durableId="968777396">
+    <w:abstractNumId w:val="2"/>
+  </w:num>
+  <w:num w:numId="4" w16cid:durableId="1023749180">
     <w:abstractNumId w:val="1"/>
+  </w:num>
+  <w:num w:numId="5" w16cid:durableId="1983844936">
+    <w:abstractNumId w:val="3"/>
+  </w:num>
+  <w:num w:numId="6" w16cid:durableId="1322271839">
+    <w:abstractNumId w:val="4"/>
   </w:num>
 </w:numbering>
 </file>
@@ -1948,7 +3639,6 @@
   <w:style w:type="character" w:default="1" w:styleId="DefaultParagraphFont">
     <w:name w:val="Default Paragraph Font"/>
     <w:uiPriority w:val="1"/>
-    <w:semiHidden/>
     <w:unhideWhenUsed/>
   </w:style>
   <w:style w:type="table" w:default="1" w:styleId="TableNormal">
@@ -1999,6 +3689,17 @@
       <w:sz w:val="32"/>
       <w:szCs w:val="32"/>
     </w:rPr>
+  </w:style>
+  <w:style w:type="paragraph" w:styleId="ListParagraph">
+    <w:name w:val="List Paragraph"/>
+    <w:basedOn w:val="Normal"/>
+    <w:uiPriority w:val="34"/>
+    <w:qFormat/>
+    <w:rsid w:val="009867B2"/>
+    <w:pPr>
+      <w:ind w:left="720"/>
+      <w:contextualSpacing/>
+    </w:pPr>
   </w:style>
 </w:styles>
 </file>
@@ -2299,15 +4000,6 @@
 </file>
 
 <file path=customXml/item1.xml><?xml version="1.0" encoding="utf-8"?>
-<?mso-contentType ?>
-<FormTemplates xmlns="http://schemas.microsoft.com/sharepoint/v3/contenttype/forms">
-  <Display>DocumentLibraryForm</Display>
-  <Edit>DocumentLibraryForm</Edit>
-  <New>DocumentLibraryForm</New>
-</FormTemplates>
-</file>
-
-<file path=customXml/item2.xml><?xml version="1.0" encoding="utf-8"?>
 <ct:contentTypeSchema xmlns:ct="http://schemas.microsoft.com/office/2006/metadata/contentType" xmlns:ma="http://schemas.microsoft.com/office/2006/metadata/properties/metaAttributes" ct:_="" ma:_="" ma:contentTypeName="Document" ma:contentTypeID="0x01010097AD11BB334E10479D4D076448E3F62C" ma:contentTypeVersion="11" ma:contentTypeDescription="Create a new document." ma:contentTypeScope="" ma:versionID="9ccaf931e5e993dd12475f5266940ce5">
   <xsd:schema xmlns:xsd="http://www.w3.org/2001/XMLSchema" xmlns:xs="http://www.w3.org/2001/XMLSchema" xmlns:p="http://schemas.microsoft.com/office/2006/metadata/properties" xmlns:ns3="065fe1e2-8f04-459d-af6c-d926fed38c40" xmlns:ns4="c7282ea7-17f1-44f8-b254-cd01795d7d55" targetNamespace="http://schemas.microsoft.com/office/2006/metadata/properties" ma:root="true" ma:fieldsID="038ba02822742137ac9a37f8f38ab2cc" ns3:_="" ns4:_="">
     <xsd:import namespace="065fe1e2-8f04-459d-af6c-d926fed38c40"/>
@@ -2516,6 +4208,15 @@
 </ct:contentTypeSchema>
 </file>
 
+<file path=customXml/item2.xml><?xml version="1.0" encoding="utf-8"?>
+<?mso-contentType ?>
+<FormTemplates xmlns="http://schemas.microsoft.com/sharepoint/v3/contenttype/forms">
+  <Display>DocumentLibraryForm</Display>
+  <Edit>DocumentLibraryForm</Edit>
+  <New>DocumentLibraryForm</New>
+</FormTemplates>
+</file>
+
 <file path=customXml/item3.xml><?xml version="1.0" encoding="utf-8"?>
 <p:properties xmlns:p="http://schemas.microsoft.com/office/2006/metadata/properties" xmlns:xsi="http://www.w3.org/2001/XMLSchema-instance" xmlns:pc="http://schemas.microsoft.com/office/infopath/2007/PartnerControls">
   <documentManagement/>
@@ -2523,14 +4224,6 @@
 </file>
 
 <file path=customXml/itemProps1.xml><?xml version="1.0" encoding="utf-8"?>
-<ds:datastoreItem xmlns:ds="http://schemas.openxmlformats.org/officeDocument/2006/customXml" ds:itemID="{C985A9BB-7908-4F2B-AD81-3C97BB8FB23C}">
-  <ds:schemaRefs>
-    <ds:schemaRef ds:uri="http://schemas.microsoft.com/sharepoint/v3/contenttype/forms"/>
-  </ds:schemaRefs>
-</ds:datastoreItem>
-</file>
-
-<file path=customXml/itemProps2.xml><?xml version="1.0" encoding="utf-8"?>
 <ds:datastoreItem xmlns:ds="http://schemas.openxmlformats.org/officeDocument/2006/customXml" ds:itemID="{25B38B9F-5E8E-4F52-B05D-B6BEC491C353}">
   <ds:schemaRefs>
     <ds:schemaRef ds:uri="http://schemas.microsoft.com/office/2006/metadata/contentType"/>
@@ -2549,6 +4242,14 @@
 </ds:datastoreItem>
 </file>
 
+<file path=customXml/itemProps2.xml><?xml version="1.0" encoding="utf-8"?>
+<ds:datastoreItem xmlns:ds="http://schemas.openxmlformats.org/officeDocument/2006/customXml" ds:itemID="{C985A9BB-7908-4F2B-AD81-3C97BB8FB23C}">
+  <ds:schemaRefs>
+    <ds:schemaRef ds:uri="http://schemas.microsoft.com/sharepoint/v3/contenttype/forms"/>
+  </ds:schemaRefs>
+</ds:datastoreItem>
+</file>
+
 <file path=customXml/itemProps3.xml><?xml version="1.0" encoding="utf-8"?>
 <ds:datastoreItem xmlns:ds="http://schemas.openxmlformats.org/officeDocument/2006/customXml" ds:itemID="{B166426A-52FD-430A-9CE2-15D063B95FAC}">
   <ds:schemaRefs>

</xml_diff>

<commit_message>
network.sh adding in doc file
</commit_message>
<xml_diff>
--- a/CMPS405_Project_Grp7.docx
+++ b/CMPS405_Project_Grp7.docx
@@ -2504,26 +2504,355 @@
         <w:t>Server-Side</w:t>
       </w:r>
       <w:r>
-        <w:t xml:space="preserve"> Shell script 1: (Network.sh)</w:t>
-      </w:r>
-    </w:p>
-    <w:p>
-      <w:pPr>
-        <w:bidi w:val="0"/>
-        <w:spacing w:line="276" w:lineRule="auto"/>
-      </w:pPr>
-    </w:p>
-    <w:p>
-      <w:pPr>
-        <w:bidi w:val="0"/>
-        <w:spacing w:line="276" w:lineRule="auto"/>
-      </w:pPr>
-    </w:p>
-    <w:p>
-      <w:pPr>
-        <w:bidi w:val="0"/>
-        <w:spacing w:line="276" w:lineRule="auto"/>
-      </w:pPr>
+        <w:t xml:space="preserve"> Shell script 1: (</w:t>
+      </w:r>
+      <w:r>
+        <w:t>n</w:t>
+      </w:r>
+      <w:r>
+        <w:t>etwork.sh)</w:t>
+      </w:r>
+    </w:p>
+    <w:p>
+      <w:pPr>
+        <w:pStyle w:val="ListParagraph"/>
+        <w:bidi w:val="0"/>
+        <w:spacing w:line="276" w:lineRule="auto"/>
+      </w:pPr>
+    </w:p>
+    <w:p>
+      <w:pPr>
+        <w:bidi w:val="0"/>
+        <w:spacing w:line="276" w:lineRule="auto"/>
+      </w:pPr>
+      <w:proofErr w:type="gramStart"/>
+      <w:r>
+        <w:t>#!/</w:t>
+      </w:r>
+      <w:proofErr w:type="gramEnd"/>
+      <w:r>
+        <w:t>bin/bash</w:t>
+      </w:r>
+      <w:r>
+        <w:br/>
+      </w:r>
+      <w:r>
+        <w:br/>
+        <w:t># Check whether ping and traceroute are installed. Otherwise, install all network tools</w:t>
+      </w:r>
+      <w:r>
+        <w:br/>
+        <w:t>if ! command -v ping &amp;&gt; /dev/null || ! command -v traceroute &amp;&gt; /dev/null; then</w:t>
+      </w:r>
+      <w:r>
+        <w:br/>
+        <w:t>    echo "Installing ping and traceroute"</w:t>
+      </w:r>
+      <w:r>
+        <w:br/>
+        <w:t xml:space="preserve">    </w:t>
+      </w:r>
+      <w:proofErr w:type="spellStart"/>
+      <w:r>
+        <w:t>sudo</w:t>
+      </w:r>
+      <w:proofErr w:type="spellEnd"/>
+      <w:r>
+        <w:t xml:space="preserve"> apt-get update -y</w:t>
+      </w:r>
+      <w:r>
+        <w:br/>
+        <w:t xml:space="preserve">    </w:t>
+      </w:r>
+      <w:proofErr w:type="spellStart"/>
+      <w:r>
+        <w:t>sudo</w:t>
+      </w:r>
+      <w:proofErr w:type="spellEnd"/>
+      <w:r>
+        <w:t xml:space="preserve"> apt-get install -y </w:t>
+      </w:r>
+      <w:proofErr w:type="spellStart"/>
+      <w:r>
+        <w:t>iputils</w:t>
+      </w:r>
+      <w:proofErr w:type="spellEnd"/>
+      <w:r>
+        <w:t>-ping traceroute net-tools</w:t>
+      </w:r>
+      <w:r>
+        <w:br/>
+        <w:t>fi  </w:t>
+      </w:r>
+      <w:r>
+        <w:br/>
+      </w:r>
+      <w:r>
+        <w:br/>
+        <w:t># Creating log file for network</w:t>
+      </w:r>
+      <w:r>
+        <w:br/>
+        <w:t>log="network.log"</w:t>
+      </w:r>
+      <w:r>
+        <w:br/>
+        <w:t>echo "Testing Connection on $(date)" &gt; $log</w:t>
+      </w:r>
+      <w:r>
+        <w:br/>
+      </w:r>
+      <w:r>
+        <w:br/>
+        <w:t># Checking connectivity</w:t>
+      </w:r>
+      <w:r>
+        <w:br/>
+        <w:t>check() {</w:t>
+      </w:r>
+      <w:r>
+        <w:br/>
+        <w:t>    # Taking one IP at a time</w:t>
+      </w:r>
+      <w:r>
+        <w:br/>
+        <w:t xml:space="preserve">    local </w:t>
+      </w:r>
+      <w:proofErr w:type="spellStart"/>
+      <w:r>
+        <w:t>target_IP</w:t>
+      </w:r>
+      <w:proofErr w:type="spellEnd"/>
+      <w:r>
+        <w:t>=$1</w:t>
+      </w:r>
+      <w:r>
+        <w:br/>
+        <w:t>    echo "Testing connection for $</w:t>
+      </w:r>
+      <w:proofErr w:type="spellStart"/>
+      <w:r>
+        <w:t>target_IP</w:t>
+      </w:r>
+      <w:proofErr w:type="spellEnd"/>
+      <w:r>
+        <w:t>"</w:t>
+      </w:r>
+      <w:r>
+        <w:br/>
+      </w:r>
+      <w:r>
+        <w:br/>
+        <w:t>    # Test with ping</w:t>
+      </w:r>
+      <w:r>
+        <w:br/>
+        <w:t>    if ping -c 3 -W 5 "$</w:t>
+      </w:r>
+      <w:proofErr w:type="spellStart"/>
+      <w:r>
+        <w:t>target_IP</w:t>
+      </w:r>
+      <w:proofErr w:type="spellEnd"/>
+      <w:r>
+        <w:t>" &amp;&gt; /dev/null; then</w:t>
+      </w:r>
+      <w:r>
+        <w:br/>
+        <w:t>        # If good connection, then log result</w:t>
+      </w:r>
+      <w:r>
+        <w:br/>
+        <w:t>        echo "$(date '+%Y-%m-%d %H:%M:%S') - Testing connection with $</w:t>
+      </w:r>
+      <w:proofErr w:type="spellStart"/>
+      <w:r>
+        <w:t>target_IP</w:t>
+      </w:r>
+      <w:proofErr w:type="spellEnd"/>
+      <w:r>
+        <w:t xml:space="preserve"> is successful" | tee -a "$log"</w:t>
+      </w:r>
+      <w:r>
+        <w:br/>
+        <w:t>    else</w:t>
+      </w:r>
+      <w:r>
+        <w:br/>
+        <w:t>        # If ping fails, then call traceroute</w:t>
+      </w:r>
+      <w:r>
+        <w:br/>
+      </w:r>
+      <w:r>
+        <w:lastRenderedPageBreak/>
+        <w:t>        echo "$(date '+%Y-%m-%d %H:%M:%S') - Testing connection with $</w:t>
+      </w:r>
+      <w:proofErr w:type="spellStart"/>
+      <w:r>
+        <w:t>target_IP</w:t>
+      </w:r>
+      <w:proofErr w:type="spellEnd"/>
+      <w:r>
+        <w:t xml:space="preserve"> has failed, calling traceroute now" | tee -a "$log"</w:t>
+      </w:r>
+      <w:r>
+        <w:br/>
+        <w:t>        ./traceroute.sh "$</w:t>
+      </w:r>
+      <w:proofErr w:type="spellStart"/>
+      <w:r>
+        <w:t>target_IP</w:t>
+      </w:r>
+      <w:proofErr w:type="spellEnd"/>
+      <w:r>
+        <w:t>"</w:t>
+      </w:r>
+      <w:r>
+        <w:br/>
+        <w:t>    fi</w:t>
+      </w:r>
+      <w:r>
+        <w:br/>
+        <w:t>}</w:t>
+      </w:r>
+      <w:r>
+        <w:br/>
+      </w:r>
+      <w:r>
+        <w:br/>
+        <w:t># Check connection for each IP three times</w:t>
+      </w:r>
+      <w:r>
+        <w:br/>
+        <w:t xml:space="preserve">for </w:t>
+      </w:r>
+      <w:proofErr w:type="spellStart"/>
+      <w:r>
+        <w:t>i</w:t>
+      </w:r>
+      <w:proofErr w:type="spellEnd"/>
+      <w:r>
+        <w:t xml:space="preserve"> in {1..3}; do</w:t>
+      </w:r>
+      <w:r>
+        <w:br/>
+        <w:t xml:space="preserve">    for </w:t>
+      </w:r>
+      <w:proofErr w:type="spellStart"/>
+      <w:r>
+        <w:t>target_IP</w:t>
+      </w:r>
+      <w:proofErr w:type="spellEnd"/>
+      <w:r>
+        <w:t xml:space="preserve"> in "$@"; do </w:t>
+      </w:r>
+      <w:r>
+        <w:br/>
+        <w:t>        check "$</w:t>
+      </w:r>
+      <w:proofErr w:type="spellStart"/>
+      <w:r>
+        <w:t>target_IP</w:t>
+      </w:r>
+      <w:proofErr w:type="spellEnd"/>
+      <w:r>
+        <w:t>"</w:t>
+      </w:r>
+      <w:r>
+        <w:br/>
+        <w:t>    done</w:t>
+      </w:r>
+      <w:r>
+        <w:br/>
+      </w:r>
+      <w:proofErr w:type="spellStart"/>
+      <w:r>
+        <w:t>done</w:t>
+      </w:r>
+      <w:proofErr w:type="spellEnd"/>
+    </w:p>
+    <w:p>
+      <w:pPr>
+        <w:bidi w:val="0"/>
+        <w:spacing w:line="276" w:lineRule="auto"/>
+      </w:pPr>
+    </w:p>
+    <w:p>
+      <w:pPr>
+        <w:bidi w:val="0"/>
+        <w:spacing w:line="276" w:lineRule="auto"/>
+      </w:pPr>
+      <w:r>
+        <w:drawing>
+          <wp:inline distT="0" distB="0" distL="0" distR="0" wp14:anchorId="62739223" wp14:editId="7991960C">
+            <wp:extent cx="4826000" cy="239843"/>
+            <wp:effectExtent l="0" t="0" r="0" b="1905"/>
+            <wp:docPr id="2037339579" name="Picture 1"/>
+            <wp:cNvGraphicFramePr>
+              <a:graphicFrameLocks xmlns:a="http://schemas.openxmlformats.org/drawingml/2006/main" noChangeAspect="1"/>
+            </wp:cNvGraphicFramePr>
+            <a:graphic xmlns:a="http://schemas.openxmlformats.org/drawingml/2006/main">
+              <a:graphicData uri="http://schemas.openxmlformats.org/drawingml/2006/picture">
+                <pic:pic xmlns:pic="http://schemas.openxmlformats.org/drawingml/2006/picture">
+                  <pic:nvPicPr>
+                    <pic:cNvPr id="2037339579" name=""/>
+                    <pic:cNvPicPr/>
+                  </pic:nvPicPr>
+                  <pic:blipFill rotWithShape="1">
+                    <a:blip r:embed="rId24"/>
+                    <a:srcRect b="17890"/>
+                    <a:stretch/>
+                  </pic:blipFill>
+                  <pic:spPr bwMode="auto">
+                    <a:xfrm>
+                      <a:off x="0" y="0"/>
+                      <a:ext cx="4826000" cy="239843"/>
+                    </a:xfrm>
+                    <a:prstGeom prst="rect">
+                      <a:avLst/>
+                    </a:prstGeom>
+                    <a:ln>
+                      <a:noFill/>
+                    </a:ln>
+                    <a:extLst>
+                      <a:ext uri="{53640926-AAD7-44D8-BBD7-CCE9431645EC}">
+                        <a14:shadowObscured xmlns:a14="http://schemas.microsoft.com/office/drawing/2010/main"/>
+                      </a:ext>
+                    </a:extLst>
+                  </pic:spPr>
+                </pic:pic>
+              </a:graphicData>
+            </a:graphic>
+          </wp:inline>
+        </w:drawing>
+      </w:r>
+    </w:p>
+    <w:p>
+      <w:pPr>
+        <w:bidi w:val="0"/>
+        <w:spacing w:line="276" w:lineRule="auto"/>
+      </w:pPr>
+    </w:p>
+    <w:p>
+      <w:pPr>
+        <w:pStyle w:val="ListParagraph"/>
+        <w:numPr>
+          <w:ilvl w:val="0"/>
+          <w:numId w:val="4"/>
+        </w:numPr>
+        <w:bidi w:val="0"/>
+        <w:spacing w:line="276" w:lineRule="auto"/>
+      </w:pPr>
+      <w:r>
+        <w:t>Server-Side Shell script 1: (</w:t>
+      </w:r>
+      <w:r>
+        <w:t>traceroute</w:t>
+      </w:r>
+      <w:r>
+        <w:t>.sh)</w:t>
+      </w:r>
     </w:p>
     <w:p>
       <w:pPr>

</xml_diff>

<commit_message>
added traceroute in doc
</commit_message>
<xml_diff>
--- a/CMPS405_Project_Grp7.docx
+++ b/CMPS405_Project_Grp7.docx
@@ -2859,6 +2859,386 @@
         <w:bidi w:val="0"/>
         <w:spacing w:line="276" w:lineRule="auto"/>
       </w:pPr>
+      <w:r>
+        <w:t>#!/bin/bash</w:t>
+      </w:r>
+      <w:r>
+        <w:br/>
+      </w:r>
+      <w:r>
+        <w:br/>
+        <w:t># Check if a target IP was provided</w:t>
+      </w:r>
+      <w:r>
+        <w:br/>
+      </w:r>
+      <w:r>
+        <w:br/>
+        <w:t>if [ "$#" -eq 0 ]; then</w:t>
+      </w:r>
+      <w:r>
+        <w:br/>
+        <w:t xml:space="preserve">    echo "No </w:t>
+      </w:r>
+      <w:proofErr w:type="spellStart"/>
+      <w:r>
+        <w:t>ip</w:t>
+      </w:r>
+      <w:proofErr w:type="spellEnd"/>
+      <w:r>
+        <w:t xml:space="preserve"> was provided"</w:t>
+      </w:r>
+      <w:r>
+        <w:br/>
+        <w:t>    exit 1</w:t>
+      </w:r>
+      <w:r>
+        <w:br/>
+        <w:t>fi</w:t>
+      </w:r>
+      <w:r>
+        <w:br/>
+      </w:r>
+      <w:r>
+        <w:br/>
+      </w:r>
+      <w:proofErr w:type="spellStart"/>
+      <w:r>
+        <w:t>target_IP</w:t>
+      </w:r>
+      <w:proofErr w:type="spellEnd"/>
+      <w:r>
+        <w:t>=$1</w:t>
+      </w:r>
+      <w:r>
+        <w:br/>
+        <w:t>log="network.log"</w:t>
+      </w:r>
+      <w:r>
+        <w:br/>
+      </w:r>
+      <w:r>
+        <w:br/>
+        <w:t># Log the start of the traceroute process</w:t>
+      </w:r>
+      <w:r>
+        <w:br/>
+        <w:t>echo "Running traceroute for $</w:t>
+      </w:r>
+      <w:proofErr w:type="spellStart"/>
+      <w:r>
+        <w:t>target_IP</w:t>
+      </w:r>
+      <w:proofErr w:type="spellEnd"/>
+      <w:r>
+        <w:t>" | tee -a "$log"</w:t>
+      </w:r>
+      <w:r>
+        <w:br/>
+      </w:r>
+      <w:r>
+        <w:br/>
+        <w:t># Display routing table</w:t>
+      </w:r>
+      <w:r>
+        <w:br/>
+        <w:t>echo "Routing table:" | tee -a "$log"</w:t>
+      </w:r>
+      <w:r>
+        <w:br/>
+        <w:t>netstat -nr | tee -a "$log"</w:t>
+      </w:r>
+      <w:r>
+        <w:br/>
+      </w:r>
+      <w:r>
+        <w:br/>
+        <w:t># Display hostname</w:t>
+      </w:r>
+      <w:r>
+        <w:br/>
+        <w:t>echo "Hostname: $(hostname)" | tee -a "$log"</w:t>
+      </w:r>
+      <w:r>
+        <w:br/>
+      </w:r>
+      <w:r>
+        <w:br/>
+        <w:t># Testing local DNS server connection</w:t>
+      </w:r>
+      <w:r>
+        <w:br/>
+        <w:t>echo "Testing local DNS server connection" | tee -a "$log"</w:t>
+      </w:r>
+      <w:r>
+        <w:br/>
+      </w:r>
+      <w:proofErr w:type="spellStart"/>
+      <w:r>
+        <w:t>nslookup</w:t>
+      </w:r>
+      <w:proofErr w:type="spellEnd"/>
+      <w:r>
+        <w:t> </w:t>
+      </w:r>
+      <w:hyperlink r:id="rId25" w:tgtFrame="_blank" w:history="1">
+        <w:r>
+          <w:rPr>
+            <w:rStyle w:val="Hyperlink"/>
+          </w:rPr>
+          <w:t>google.com</w:t>
+        </w:r>
+      </w:hyperlink>
+      <w:r>
+        <w:t> | tee -a "$log"</w:t>
+      </w:r>
+      <w:r>
+        <w:br/>
+      </w:r>
+      <w:r>
+        <w:br/>
+        <w:t># Tracing route to google</w:t>
+      </w:r>
+      <w:r>
+        <w:br/>
+      </w:r>
+      <w:r>
+        <w:lastRenderedPageBreak/>
+        <w:t>echo "Tracing route to </w:t>
+      </w:r>
+      <w:hyperlink r:id="rId26" w:tgtFrame="_blank" w:history="1">
+        <w:r>
+          <w:rPr>
+            <w:rStyle w:val="Hyperlink"/>
+          </w:rPr>
+          <w:t>google.com</w:t>
+        </w:r>
+      </w:hyperlink>
+      <w:r>
+        <w:t>" | tee -a "$log"</w:t>
+      </w:r>
+      <w:r>
+        <w:br/>
+        <w:t>traceroute </w:t>
+      </w:r>
+      <w:hyperlink r:id="rId27" w:tgtFrame="_blank" w:history="1">
+        <w:r>
+          <w:rPr>
+            <w:rStyle w:val="Hyperlink"/>
+          </w:rPr>
+          <w:t>google.com</w:t>
+        </w:r>
+      </w:hyperlink>
+      <w:r>
+        <w:t> | tee -a "$log"</w:t>
+      </w:r>
+      <w:r>
+        <w:br/>
+      </w:r>
+      <w:r>
+        <w:br/>
+        <w:t># Tracing route to the target IP</w:t>
+      </w:r>
+      <w:r>
+        <w:br/>
+        <w:t>echo "Tracing route to $</w:t>
+      </w:r>
+      <w:proofErr w:type="spellStart"/>
+      <w:r>
+        <w:t>target_IP</w:t>
+      </w:r>
+      <w:proofErr w:type="spellEnd"/>
+      <w:r>
+        <w:t>" | tee -a "$log"</w:t>
+      </w:r>
+      <w:r>
+        <w:br/>
+        <w:t>traceroute "$</w:t>
+      </w:r>
+      <w:proofErr w:type="spellStart"/>
+      <w:r>
+        <w:t>target_IP</w:t>
+      </w:r>
+      <w:proofErr w:type="spellEnd"/>
+      <w:r>
+        <w:t>" | tee -a "$log"</w:t>
+      </w:r>
+      <w:r>
+        <w:br/>
+      </w:r>
+      <w:r>
+        <w:br/>
+        <w:t># Ping </w:t>
+      </w:r>
+      <w:hyperlink r:id="rId28" w:tgtFrame="_blank" w:history="1">
+        <w:r>
+          <w:rPr>
+            <w:rStyle w:val="Hyperlink"/>
+          </w:rPr>
+          <w:t>google.com</w:t>
+        </w:r>
+      </w:hyperlink>
+      <w:r>
+        <w:br/>
+        <w:t>echo "Pinging </w:t>
+      </w:r>
+      <w:hyperlink r:id="rId29" w:tgtFrame="_blank" w:history="1">
+        <w:r>
+          <w:rPr>
+            <w:rStyle w:val="Hyperlink"/>
+          </w:rPr>
+          <w:t>google.com</w:t>
+        </w:r>
+      </w:hyperlink>
+      <w:r>
+        <w:t>" | tee -a "$log"</w:t>
+      </w:r>
+      <w:r>
+        <w:br/>
+        <w:t>ping -c 3 -W 5 </w:t>
+      </w:r>
+      <w:hyperlink r:id="rId30" w:tgtFrame="_blank" w:history="1">
+        <w:r>
+          <w:rPr>
+            <w:rStyle w:val="Hyperlink"/>
+          </w:rPr>
+          <w:t>google.com</w:t>
+        </w:r>
+      </w:hyperlink>
+      <w:r>
+        <w:t> | tee -a "$log" </w:t>
+      </w:r>
+      <w:r>
+        <w:br/>
+      </w:r>
+      <w:r>
+        <w:br/>
+        <w:t># Check connectivity to target IP</w:t>
+      </w:r>
+      <w:r>
+        <w:br/>
+        <w:t>if ! ping -c 3 -W 5 "$</w:t>
+      </w:r>
+      <w:proofErr w:type="spellStart"/>
+      <w:r>
+        <w:t>target_IP</w:t>
+      </w:r>
+      <w:proofErr w:type="spellEnd"/>
+      <w:r>
+        <w:t>" &amp;&gt; /dev/null; then</w:t>
+      </w:r>
+      <w:r>
+        <w:br/>
+        <w:t>    echo "Cannot reach target $</w:t>
+      </w:r>
+      <w:proofErr w:type="spellStart"/>
+      <w:r>
+        <w:t>target_IP</w:t>
+      </w:r>
+      <w:proofErr w:type="spellEnd"/>
+      <w:r>
+        <w:t>, rebooting now" | tee -a "$log"</w:t>
+      </w:r>
+      <w:r>
+        <w:br/>
+        <w:t xml:space="preserve">    </w:t>
+      </w:r>
+      <w:proofErr w:type="spellStart"/>
+      <w:r>
+        <w:t>sudo</w:t>
+      </w:r>
+      <w:proofErr w:type="spellEnd"/>
+      <w:r>
+        <w:t xml:space="preserve"> reboot</w:t>
+      </w:r>
+      <w:r>
+        <w:br/>
+        <w:t>else</w:t>
+      </w:r>
+      <w:r>
+        <w:br/>
+        <w:t>    echo "Reconnected to $</w:t>
+      </w:r>
+      <w:proofErr w:type="spellStart"/>
+      <w:r>
+        <w:t>target_IP</w:t>
+      </w:r>
+      <w:proofErr w:type="spellEnd"/>
+      <w:r>
+        <w:t>" | tee -a "$log"</w:t>
+      </w:r>
+      <w:r>
+        <w:br/>
+        <w:t>fi</w:t>
+      </w:r>
+    </w:p>
+    <w:p>
+      <w:pPr>
+        <w:bidi w:val="0"/>
+        <w:spacing w:line="276" w:lineRule="auto"/>
+      </w:pPr>
+    </w:p>
+    <w:p>
+      <w:pPr>
+        <w:bidi w:val="0"/>
+        <w:spacing w:line="276" w:lineRule="auto"/>
+      </w:pPr>
+      <w:r>
+        <w:drawing>
+          <wp:inline distT="0" distB="0" distL="0" distR="0" wp14:anchorId="3982425A" wp14:editId="12285F88">
+            <wp:extent cx="4876800" cy="217357"/>
+            <wp:effectExtent l="0" t="0" r="0" b="0"/>
+            <wp:docPr id="1341232680" name="Picture 1"/>
+            <wp:cNvGraphicFramePr>
+              <a:graphicFrameLocks xmlns:a="http://schemas.openxmlformats.org/drawingml/2006/main" noChangeAspect="1"/>
+            </wp:cNvGraphicFramePr>
+            <a:graphic xmlns:a="http://schemas.openxmlformats.org/drawingml/2006/main">
+              <a:graphicData uri="http://schemas.openxmlformats.org/drawingml/2006/picture">
+                <pic:pic xmlns:pic="http://schemas.openxmlformats.org/drawingml/2006/picture">
+                  <pic:nvPicPr>
+                    <pic:cNvPr id="1341232680" name=""/>
+                    <pic:cNvPicPr/>
+                  </pic:nvPicPr>
+                  <pic:blipFill rotWithShape="1">
+                    <a:blip r:embed="rId31"/>
+                    <a:srcRect b="18500"/>
+                    <a:stretch/>
+                  </pic:blipFill>
+                  <pic:spPr bwMode="auto">
+                    <a:xfrm>
+                      <a:off x="0" y="0"/>
+                      <a:ext cx="4876800" cy="217357"/>
+                    </a:xfrm>
+                    <a:prstGeom prst="rect">
+                      <a:avLst/>
+                    </a:prstGeom>
+                    <a:ln>
+                      <a:noFill/>
+                    </a:ln>
+                    <a:extLst>
+                      <a:ext uri="{53640926-AAD7-44D8-BBD7-CCE9431645EC}">
+                        <a14:shadowObscured xmlns:a14="http://schemas.microsoft.com/office/drawing/2010/main"/>
+                      </a:ext>
+                    </a:extLst>
+                  </pic:spPr>
+                </pic:pic>
+              </a:graphicData>
+            </a:graphic>
+          </wp:inline>
+        </w:drawing>
+      </w:r>
+    </w:p>
+    <w:p>
+      <w:pPr>
+        <w:bidi w:val="0"/>
+        <w:spacing w:line="276" w:lineRule="auto"/>
+      </w:pPr>
+    </w:p>
+    <w:p>
+      <w:pPr>
+        <w:bidi w:val="0"/>
+        <w:spacing w:line="276" w:lineRule="auto"/>
+      </w:pPr>
     </w:p>
     <w:sectPr>
       <w:pgSz w:w="11906" w:h="16838"/>
@@ -4029,6 +4409,27 @@
       <w:ind w:left="720"/>
       <w:contextualSpacing/>
     </w:pPr>
+  </w:style>
+  <w:style w:type="character" w:styleId="Hyperlink">
+    <w:name w:val="Hyperlink"/>
+    <w:basedOn w:val="DefaultParagraphFont"/>
+    <w:rsid w:val="00F169C5"/>
+    <w:rPr>
+      <w:color w:val="467886" w:themeColor="hyperlink"/>
+      <w:u w:val="single"/>
+    </w:rPr>
+  </w:style>
+  <w:style w:type="character" w:styleId="UnresolvedMention">
+    <w:name w:val="Unresolved Mention"/>
+    <w:basedOn w:val="DefaultParagraphFont"/>
+    <w:uiPriority w:val="99"/>
+    <w:semiHidden/>
+    <w:unhideWhenUsed/>
+    <w:rsid w:val="00F169C5"/>
+    <w:rPr>
+      <w:color w:val="605E5C"/>
+      <w:shd w:val="clear" w:color="auto" w:fill="E1DFDD"/>
+    </w:rPr>
   </w:style>
 </w:styles>
 </file>

</xml_diff>

<commit_message>
Added client 2 (VM3) scripts
</commit_message>
<xml_diff>
--- a/CMPS405_Project_Grp7.docx
+++ b/CMPS405_Project_Grp7.docx
@@ -1131,7 +1131,7 @@
                 <w:szCs w:val="30"/>
                 <w:lang w:val="en-QA" w:bidi="ar-QA"/>
               </w:rPr>
-              <w:t>M. Reyad Tuama Halabi</w:t>
+              <w:t>M.Reyad Tuama Halabi</w:t>
             </w:r>
           </w:p>
         </w:tc>
@@ -1154,6 +1154,14 @@
                 <w:lang w:bidi="ar-QA"/>
               </w:rPr>
             </w:pPr>
+            <w:r>
+              <w:rPr>
+                <w:sz w:val="30"/>
+                <w:szCs w:val="30"/>
+                <w:lang w:bidi="ar-QA"/>
+              </w:rPr>
+              <w:t>201902988</w:t>
+            </w:r>
           </w:p>
         </w:tc>
       </w:tr>
@@ -1322,6 +1330,9 @@
         <w:spacing w:line="276" w:lineRule="auto"/>
       </w:pPr>
       <w:r>
+        <w:rPr>
+          <w:noProof/>
+        </w:rPr>
         <w:drawing>
           <wp:inline distT="0" distB="0" distL="0" distR="0" wp14:anchorId="2F72615A" wp14:editId="564A01EA">
             <wp:extent cx="5274310" cy="233265"/>
@@ -1372,6 +1383,9 @@
         <w:spacing w:line="276" w:lineRule="auto"/>
       </w:pPr>
       <w:r>
+        <w:rPr>
+          <w:noProof/>
+        </w:rPr>
         <w:drawing>
           <wp:inline distT="0" distB="0" distL="0" distR="0" wp14:anchorId="6968D86B" wp14:editId="32069473">
             <wp:extent cx="5274310" cy="222587"/>
@@ -1422,6 +1436,9 @@
         <w:spacing w:line="276" w:lineRule="auto"/>
       </w:pPr>
       <w:r>
+        <w:rPr>
+          <w:noProof/>
+        </w:rPr>
         <w:drawing>
           <wp:inline distT="0" distB="0" distL="0" distR="0" wp14:anchorId="112B2BE3" wp14:editId="403F68EC">
             <wp:extent cx="4241800" cy="304800"/>
@@ -1465,6 +1482,9 @@
         <w:spacing w:line="276" w:lineRule="auto"/>
       </w:pPr>
       <w:r>
+        <w:rPr>
+          <w:noProof/>
+        </w:rPr>
         <w:drawing>
           <wp:inline distT="0" distB="0" distL="0" distR="0" wp14:anchorId="17E90877" wp14:editId="7795EB6D">
             <wp:extent cx="5274310" cy="508000"/>
@@ -1529,6 +1549,9 @@
         <w:spacing w:line="276" w:lineRule="auto"/>
       </w:pPr>
       <w:r>
+        <w:rPr>
+          <w:noProof/>
+        </w:rPr>
         <w:drawing>
           <wp:inline distT="0" distB="0" distL="0" distR="0" wp14:anchorId="3B9B6616" wp14:editId="309C1F5B">
             <wp:extent cx="5274310" cy="2211049"/>
@@ -1579,6 +1602,9 @@
         <w:spacing w:line="276" w:lineRule="auto"/>
       </w:pPr>
       <w:r>
+        <w:rPr>
+          <w:noProof/>
+        </w:rPr>
         <w:drawing>
           <wp:inline distT="0" distB="0" distL="0" distR="0" wp14:anchorId="588932A3" wp14:editId="70A22CBE">
             <wp:extent cx="5274310" cy="1311640"/>
@@ -1629,6 +1655,9 @@
         <w:spacing w:line="276" w:lineRule="auto"/>
       </w:pPr>
       <w:r>
+        <w:rPr>
+          <w:noProof/>
+        </w:rPr>
         <w:drawing>
           <wp:inline distT="0" distB="0" distL="0" distR="0" wp14:anchorId="0BC9E522" wp14:editId="55CA1E5B">
             <wp:extent cx="5274310" cy="459105"/>
@@ -1672,6 +1701,9 @@
         <w:spacing w:line="276" w:lineRule="auto"/>
       </w:pPr>
       <w:r>
+        <w:rPr>
+          <w:noProof/>
+        </w:rPr>
         <w:drawing>
           <wp:inline distT="0" distB="0" distL="0" distR="0" wp14:anchorId="4CAEBD34" wp14:editId="79646EEC">
             <wp:extent cx="5274310" cy="554355"/>
@@ -1755,6 +1787,9 @@
         <w:spacing w:line="276" w:lineRule="auto"/>
       </w:pPr>
       <w:r>
+        <w:rPr>
+          <w:noProof/>
+        </w:rPr>
         <w:drawing>
           <wp:inline distT="0" distB="0" distL="0" distR="0" wp14:anchorId="7681C289" wp14:editId="6B10F6E1">
             <wp:extent cx="5041900" cy="215900"/>
@@ -1798,6 +1833,9 @@
         <w:spacing w:line="276" w:lineRule="auto"/>
       </w:pPr>
       <w:r>
+        <w:rPr>
+          <w:noProof/>
+        </w:rPr>
         <w:drawing>
           <wp:inline distT="0" distB="0" distL="0" distR="0" wp14:anchorId="7C861D25" wp14:editId="724213B0">
             <wp:extent cx="5274310" cy="643890"/>
@@ -1921,6 +1959,9 @@
         <w:spacing w:line="276" w:lineRule="auto"/>
       </w:pPr>
       <w:r>
+        <w:rPr>
+          <w:noProof/>
+        </w:rPr>
         <w:drawing>
           <wp:inline distT="0" distB="0" distL="0" distR="0" wp14:anchorId="3E55BEF8" wp14:editId="7A8BF925">
             <wp:extent cx="4470400" cy="876300"/>
@@ -1964,6 +2005,9 @@
         <w:spacing w:line="276" w:lineRule="auto"/>
       </w:pPr>
       <w:r>
+        <w:rPr>
+          <w:noProof/>
+        </w:rPr>
         <w:drawing>
           <wp:inline distT="0" distB="0" distL="0" distR="0" wp14:anchorId="3504CD61" wp14:editId="6578DB08">
             <wp:extent cx="5274310" cy="824230"/>
@@ -2007,6 +2051,9 @@
         <w:spacing w:line="276" w:lineRule="auto"/>
       </w:pPr>
       <w:r>
+        <w:rPr>
+          <w:noProof/>
+        </w:rPr>
         <w:drawing>
           <wp:inline distT="0" distB="0" distL="0" distR="0" wp14:anchorId="13903C15" wp14:editId="1F5DB5E4">
             <wp:extent cx="5041900" cy="215900"/>
@@ -2050,6 +2097,9 @@
         <w:spacing w:line="276" w:lineRule="auto"/>
       </w:pPr>
       <w:r>
+        <w:rPr>
+          <w:noProof/>
+        </w:rPr>
         <w:drawing>
           <wp:inline distT="0" distB="0" distL="0" distR="0" wp14:anchorId="6917B182" wp14:editId="4D01C595">
             <wp:extent cx="5274310" cy="644525"/>
@@ -2093,6 +2143,9 @@
         <w:spacing w:line="276" w:lineRule="auto"/>
       </w:pPr>
       <w:r>
+        <w:rPr>
+          <w:noProof/>
+        </w:rPr>
         <w:drawing>
           <wp:inline distT="0" distB="0" distL="0" distR="0" wp14:anchorId="5805BA8C" wp14:editId="19222E0C">
             <wp:extent cx="3746500" cy="596900"/>
@@ -2163,6 +2216,9 @@
         <w:spacing w:line="276" w:lineRule="auto"/>
       </w:pPr>
       <w:r>
+        <w:rPr>
+          <w:noProof/>
+        </w:rPr>
         <w:drawing>
           <wp:inline distT="0" distB="0" distL="0" distR="0" wp14:anchorId="61716EE4" wp14:editId="57B81CE9">
             <wp:extent cx="5041900" cy="215900"/>
@@ -2206,6 +2262,9 @@
         <w:spacing w:line="276" w:lineRule="auto"/>
       </w:pPr>
       <w:r>
+        <w:rPr>
+          <w:noProof/>
+        </w:rPr>
         <w:drawing>
           <wp:inline distT="0" distB="0" distL="0" distR="0" wp14:anchorId="4134AA2C" wp14:editId="68D40FFE">
             <wp:extent cx="5274310" cy="643890"/>
@@ -2249,6 +2308,9 @@
         <w:spacing w:line="276" w:lineRule="auto"/>
       </w:pPr>
       <w:r>
+        <w:rPr>
+          <w:noProof/>
+        </w:rPr>
         <w:drawing>
           <wp:inline distT="0" distB="0" distL="0" distR="0" wp14:anchorId="5D36C621" wp14:editId="3811460C">
             <wp:extent cx="3919927" cy="1140544"/>
@@ -2292,6 +2354,9 @@
         <w:spacing w:line="276" w:lineRule="auto"/>
       </w:pPr>
       <w:r>
+        <w:rPr>
+          <w:noProof/>
+        </w:rPr>
         <w:lastRenderedPageBreak/>
         <w:drawing>
           <wp:inline distT="0" distB="0" distL="0" distR="0" wp14:anchorId="45DCB5E6" wp14:editId="0F80CEF3">
@@ -2362,6 +2427,9 @@
         <w:spacing w:line="276" w:lineRule="auto"/>
       </w:pPr>
       <w:r>
+        <w:rPr>
+          <w:noProof/>
+        </w:rPr>
         <w:drawing>
           <wp:inline distT="0" distB="0" distL="0" distR="0" wp14:anchorId="3F3CBE2B" wp14:editId="18585BF4">
             <wp:extent cx="5041900" cy="215900"/>
@@ -2405,6 +2473,9 @@
         <w:spacing w:line="276" w:lineRule="auto"/>
       </w:pPr>
       <w:r>
+        <w:rPr>
+          <w:noProof/>
+        </w:rPr>
         <w:drawing>
           <wp:inline distT="0" distB="0" distL="0" distR="0" wp14:anchorId="10CC5B70" wp14:editId="0ADC8938">
             <wp:extent cx="5274310" cy="643890"/>
@@ -2784,6 +2855,9 @@
         <w:spacing w:line="276" w:lineRule="auto"/>
       </w:pPr>
       <w:r>
+        <w:rPr>
+          <w:noProof/>
+        </w:rPr>
         <w:drawing>
           <wp:inline distT="0" distB="0" distL="0" distR="0" wp14:anchorId="62739223" wp14:editId="7991960C">
             <wp:extent cx="4826000" cy="239843"/>
@@ -3184,6 +3258,9 @@
         <w:spacing w:line="276" w:lineRule="auto"/>
       </w:pPr>
       <w:r>
+        <w:rPr>
+          <w:noProof/>
+        </w:rPr>
         <w:drawing>
           <wp:inline distT="0" distB="0" distL="0" distR="0" wp14:anchorId="3982425A" wp14:editId="12285F88">
             <wp:extent cx="4876800" cy="217357"/>
@@ -3238,6 +3315,1648 @@
       <w:pPr>
         <w:bidi w:val="0"/>
         <w:spacing w:line="276" w:lineRule="auto"/>
+      </w:pPr>
+    </w:p>
+    <w:p>
+      <w:pPr>
+        <w:pStyle w:val="NormalWeb"/>
+        <w:jc w:val="center"/>
+      </w:pPr>
+      <w:r>
+        <w:rPr>
+          <w:rFonts w:ascii="Calibri" w:hAnsi="Calibri" w:cs="Calibri"/>
+          <w:b/>
+          <w:bCs/>
+          <w:color w:val="2D5193"/>
+          <w:sz w:val="28"/>
+          <w:szCs w:val="28"/>
+        </w:rPr>
+        <w:t>Client 2 (VM2)</w:t>
+      </w:r>
+    </w:p>
+    <w:p>
+      <w:pPr>
+        <w:bidi w:val="0"/>
+        <w:spacing w:line="276" w:lineRule="auto"/>
+        <w:rPr>
+          <w:lang w:val="en-QA"/>
+        </w:rPr>
+      </w:pPr>
+      <w:r>
+        <w:rPr>
+          <w:b/>
+          <w:bCs/>
+          <w:lang w:val="en-QA"/>
+        </w:rPr>
+        <w:t xml:space="preserve">Client 2 Side Shell script 1: (Search.sh) </w:t>
+      </w:r>
+    </w:p>
+    <w:p>
+      <w:pPr>
+        <w:bidi w:val="0"/>
+        <w:spacing w:line="276" w:lineRule="auto"/>
+        <w:rPr>
+          <w:lang w:val="en-QA"/>
+        </w:rPr>
+      </w:pPr>
+    </w:p>
+    <w:p>
+      <w:pPr>
+        <w:bidi w:val="0"/>
+        <w:spacing w:line="276" w:lineRule="auto"/>
+        <w:rPr>
+          <w:lang w:val="en-QA"/>
+        </w:rPr>
+      </w:pPr>
+      <w:r>
+        <w:rPr>
+          <w:i/>
+          <w:iCs/>
+          <w:lang w:val="en-QA"/>
+        </w:rPr>
+        <w:t>#!/bin/bash</w:t>
+      </w:r>
+    </w:p>
+    <w:p>
+      <w:pPr>
+        <w:bidi w:val="0"/>
+        <w:spacing w:line="276" w:lineRule="auto"/>
+        <w:rPr>
+          <w:lang w:val="en-QA"/>
+        </w:rPr>
+      </w:pPr>
+    </w:p>
+    <w:p>
+      <w:pPr>
+        <w:bidi w:val="0"/>
+        <w:spacing w:line="276" w:lineRule="auto"/>
+        <w:rPr>
+          <w:lang w:val="en-QA"/>
+        </w:rPr>
+      </w:pPr>
+      <w:r>
+        <w:rPr>
+          <w:lang w:val="en-QA"/>
+        </w:rPr>
+        <w:t>search_files() {</w:t>
+      </w:r>
+    </w:p>
+    <w:p>
+      <w:pPr>
+        <w:bidi w:val="0"/>
+        <w:spacing w:line="276" w:lineRule="auto"/>
+        <w:rPr>
+          <w:lang w:val="en-QA"/>
+        </w:rPr>
+      </w:pPr>
+      <w:r>
+        <w:rPr>
+          <w:lang w:val="en-QA"/>
+        </w:rPr>
+        <w:t xml:space="preserve">    </w:t>
+      </w:r>
+      <w:r>
+        <w:rPr>
+          <w:i/>
+          <w:iCs/>
+          <w:lang w:val="en-QA"/>
+        </w:rPr>
+        <w:t># Finding the files that are larger than 1 Megabyte in client 2 account:</w:t>
+      </w:r>
+    </w:p>
+    <w:p>
+      <w:pPr>
+        <w:bidi w:val="0"/>
+        <w:spacing w:line="276" w:lineRule="auto"/>
+        <w:rPr>
+          <w:lang w:val="en-QA"/>
+        </w:rPr>
+      </w:pPr>
+      <w:r>
+        <w:rPr>
+          <w:lang w:val="en-QA"/>
+        </w:rPr>
+        <w:t xml:space="preserve">    </w:t>
+      </w:r>
+      <w:r>
+        <w:rPr>
+          <w:i/>
+          <w:iCs/>
+          <w:lang w:val="en-QA"/>
+        </w:rPr>
+        <w:t># ((2&gt; /dev/null) is used to redirect error messages to /dev/null to discard them):</w:t>
+      </w:r>
+    </w:p>
+    <w:p>
+      <w:pPr>
+        <w:bidi w:val="0"/>
+        <w:spacing w:line="276" w:lineRule="auto"/>
+        <w:rPr>
+          <w:lang w:val="en-QA"/>
+        </w:rPr>
+      </w:pPr>
+      <w:r>
+        <w:rPr>
+          <w:lang w:val="en-QA"/>
+        </w:rPr>
+        <w:t xml:space="preserve">    files=$(find ~ -type f -size +1M 2&gt; /dev/null)</w:t>
+      </w:r>
+    </w:p>
+    <w:p>
+      <w:pPr>
+        <w:bidi w:val="0"/>
+        <w:spacing w:line="276" w:lineRule="auto"/>
+        <w:rPr>
+          <w:lang w:val="en-QA"/>
+        </w:rPr>
+      </w:pPr>
+    </w:p>
+    <w:p>
+      <w:pPr>
+        <w:bidi w:val="0"/>
+        <w:spacing w:line="276" w:lineRule="auto"/>
+        <w:rPr>
+          <w:lang w:val="en-QA"/>
+        </w:rPr>
+      </w:pPr>
+      <w:r>
+        <w:rPr>
+          <w:lang w:val="en-QA"/>
+        </w:rPr>
+        <w:t xml:space="preserve">    </w:t>
+      </w:r>
+      <w:r>
+        <w:rPr>
+          <w:i/>
+          <w:iCs/>
+          <w:lang w:val="en-QA"/>
+        </w:rPr>
+        <w:t># Piping (files) to (wc -l) to find the number of files larger than 1 Megabyte:</w:t>
+      </w:r>
+    </w:p>
+    <w:p>
+      <w:pPr>
+        <w:bidi w:val="0"/>
+        <w:spacing w:line="276" w:lineRule="auto"/>
+        <w:rPr>
+          <w:lang w:val="en-QA"/>
+        </w:rPr>
+      </w:pPr>
+      <w:r>
+        <w:rPr>
+          <w:lang w:val="en-QA"/>
+        </w:rPr>
+        <w:t xml:space="preserve">    number_of_files=$(echo "$files" | wc -l)</w:t>
+      </w:r>
+    </w:p>
+    <w:p>
+      <w:pPr>
+        <w:bidi w:val="0"/>
+        <w:spacing w:line="276" w:lineRule="auto"/>
+        <w:rPr>
+          <w:lang w:val="en-QA"/>
+        </w:rPr>
+      </w:pPr>
+    </w:p>
+    <w:p>
+      <w:pPr>
+        <w:bidi w:val="0"/>
+        <w:spacing w:line="276" w:lineRule="auto"/>
+        <w:rPr>
+          <w:lang w:val="en-QA"/>
+        </w:rPr>
+      </w:pPr>
+      <w:r>
+        <w:rPr>
+          <w:lang w:val="en-QA"/>
+        </w:rPr>
+        <w:t xml:space="preserve">    </w:t>
+      </w:r>
+      <w:r>
+        <w:rPr>
+          <w:i/>
+          <w:iCs/>
+          <w:lang w:val="en-QA"/>
+        </w:rPr>
+        <w:t># Search date:</w:t>
+      </w:r>
+    </w:p>
+    <w:p>
+      <w:pPr>
+        <w:bidi w:val="0"/>
+        <w:spacing w:line="276" w:lineRule="auto"/>
+        <w:rPr>
+          <w:lang w:val="en-QA"/>
+        </w:rPr>
+      </w:pPr>
+      <w:r>
+        <w:rPr>
+          <w:lang w:val="en-QA"/>
+        </w:rPr>
+        <w:t xml:space="preserve">    search_date=$(date)</w:t>
+      </w:r>
+    </w:p>
+    <w:p>
+      <w:pPr>
+        <w:bidi w:val="0"/>
+        <w:spacing w:line="276" w:lineRule="auto"/>
+        <w:rPr>
+          <w:lang w:val="en-QA"/>
+        </w:rPr>
+      </w:pPr>
+    </w:p>
+    <w:p>
+      <w:pPr>
+        <w:bidi w:val="0"/>
+        <w:spacing w:line="276" w:lineRule="auto"/>
+        <w:rPr>
+          <w:lang w:val="en-QA"/>
+        </w:rPr>
+      </w:pPr>
+      <w:r>
+        <w:rPr>
+          <w:lang w:val="en-QA"/>
+        </w:rPr>
+        <w:t xml:space="preserve">    </w:t>
+      </w:r>
+      <w:r>
+        <w:rPr>
+          <w:i/>
+          <w:iCs/>
+          <w:lang w:val="en-QA"/>
+        </w:rPr>
+        <w:t># Storing the results in (bigfile.log):</w:t>
+      </w:r>
+    </w:p>
+    <w:p>
+      <w:pPr>
+        <w:bidi w:val="0"/>
+        <w:spacing w:line="276" w:lineRule="auto"/>
+        <w:rPr>
+          <w:lang w:val="en-QA"/>
+        </w:rPr>
+      </w:pPr>
+      <w:r>
+        <w:rPr>
+          <w:lang w:val="en-QA"/>
+        </w:rPr>
+        <w:t xml:space="preserve">    </w:t>
+      </w:r>
+      <w:r>
+        <w:rPr>
+          <w:i/>
+          <w:iCs/>
+          <w:lang w:val="en-QA"/>
+        </w:rPr>
+        <w:t># (First, we will overwrite the file then we will append the number of files and search date):</w:t>
+      </w:r>
+    </w:p>
+    <w:p>
+      <w:pPr>
+        <w:bidi w:val="0"/>
+        <w:spacing w:line="276" w:lineRule="auto"/>
+        <w:rPr>
+          <w:lang w:val="en-QA"/>
+        </w:rPr>
+      </w:pPr>
+      <w:r>
+        <w:rPr>
+          <w:lang w:val="en-QA"/>
+        </w:rPr>
+        <w:t xml:space="preserve">    echo -e "$files\n" &gt; bigfile.log</w:t>
+      </w:r>
+    </w:p>
+    <w:p>
+      <w:pPr>
+        <w:bidi w:val="0"/>
+        <w:spacing w:line="276" w:lineRule="auto"/>
+        <w:rPr>
+          <w:lang w:val="en-QA"/>
+        </w:rPr>
+      </w:pPr>
+      <w:r>
+        <w:rPr>
+          <w:lang w:val="en-QA"/>
+        </w:rPr>
+        <w:lastRenderedPageBreak/>
+        <w:t xml:space="preserve">    echo -e "Number of files: $number_of_files\n" &gt;&gt; bigfile.log</w:t>
+      </w:r>
+    </w:p>
+    <w:p>
+      <w:pPr>
+        <w:bidi w:val="0"/>
+        <w:spacing w:line="276" w:lineRule="auto"/>
+        <w:rPr>
+          <w:lang w:val="en-QA"/>
+        </w:rPr>
+      </w:pPr>
+      <w:r>
+        <w:rPr>
+          <w:lang w:val="en-QA"/>
+        </w:rPr>
+        <w:t xml:space="preserve">    echo -e "Search date: $search_date" &gt;&gt; bigfile.log</w:t>
+      </w:r>
+    </w:p>
+    <w:p>
+      <w:pPr>
+        <w:bidi w:val="0"/>
+        <w:spacing w:line="276" w:lineRule="auto"/>
+        <w:rPr>
+          <w:lang w:val="en-QA"/>
+        </w:rPr>
+      </w:pPr>
+    </w:p>
+    <w:p>
+      <w:pPr>
+        <w:bidi w:val="0"/>
+        <w:spacing w:line="276" w:lineRule="auto"/>
+        <w:rPr>
+          <w:lang w:val="en-QA"/>
+        </w:rPr>
+      </w:pPr>
+      <w:r>
+        <w:rPr>
+          <w:lang w:val="en-QA"/>
+        </w:rPr>
+        <w:t xml:space="preserve">    </w:t>
+      </w:r>
+      <w:r>
+        <w:rPr>
+          <w:i/>
+          <w:iCs/>
+          <w:lang w:val="en-QA"/>
+        </w:rPr>
+        <w:t># Checking if (bigfile.log) is not empty:</w:t>
+      </w:r>
+    </w:p>
+    <w:p>
+      <w:pPr>
+        <w:bidi w:val="0"/>
+        <w:spacing w:line="276" w:lineRule="auto"/>
+        <w:rPr>
+          <w:lang w:val="en-QA"/>
+        </w:rPr>
+      </w:pPr>
+      <w:r>
+        <w:rPr>
+          <w:lang w:val="en-QA"/>
+        </w:rPr>
+        <w:t xml:space="preserve">    </w:t>
+      </w:r>
+      <w:r>
+        <w:rPr>
+          <w:i/>
+          <w:iCs/>
+          <w:lang w:val="en-QA"/>
+        </w:rPr>
+        <w:t>if</w:t>
+      </w:r>
+      <w:r>
+        <w:rPr>
+          <w:lang w:val="en-QA"/>
+        </w:rPr>
+        <w:t xml:space="preserve"> [ -s "bigfile.log" ]; </w:t>
+      </w:r>
+      <w:r>
+        <w:rPr>
+          <w:i/>
+          <w:iCs/>
+          <w:lang w:val="en-QA"/>
+        </w:rPr>
+        <w:t>then</w:t>
+      </w:r>
+    </w:p>
+    <w:p>
+      <w:pPr>
+        <w:bidi w:val="0"/>
+        <w:spacing w:line="276" w:lineRule="auto"/>
+        <w:rPr>
+          <w:lang w:val="en-QA"/>
+        </w:rPr>
+      </w:pPr>
+      <w:r>
+        <w:rPr>
+          <w:lang w:val="en-QA"/>
+        </w:rPr>
+        <w:t xml:space="preserve">        </w:t>
+      </w:r>
+      <w:r>
+        <w:rPr>
+          <w:i/>
+          <w:iCs/>
+          <w:lang w:val="en-QA"/>
+        </w:rPr>
+        <w:t># Sending an email using the (curl) command:</w:t>
+      </w:r>
+    </w:p>
+    <w:p>
+      <w:pPr>
+        <w:bidi w:val="0"/>
+        <w:spacing w:line="276" w:lineRule="auto"/>
+        <w:rPr>
+          <w:lang w:val="en-QA"/>
+        </w:rPr>
+      </w:pPr>
+      <w:r>
+        <w:rPr>
+          <w:lang w:val="en-QA"/>
+        </w:rPr>
+        <w:t xml:space="preserve">        </w:t>
+      </w:r>
+      <w:r>
+        <w:rPr>
+          <w:i/>
+          <w:iCs/>
+          <w:lang w:val="en-QA"/>
+        </w:rPr>
+        <w:t># Note: 2FA has to be enabled in the email account and an app password must be used:</w:t>
+      </w:r>
+    </w:p>
+    <w:p>
+      <w:pPr>
+        <w:bidi w:val="0"/>
+        <w:spacing w:line="276" w:lineRule="auto"/>
+        <w:rPr>
+          <w:lang w:val="en-QA"/>
+        </w:rPr>
+      </w:pPr>
+      <w:r>
+        <w:rPr>
+          <w:lang w:val="en-QA"/>
+        </w:rPr>
+        <w:t xml:space="preserve">        curl -s --url 'smtps://smtp.gmail.com:465' --ssl-reqd \</w:t>
+      </w:r>
+    </w:p>
+    <w:p>
+      <w:pPr>
+        <w:bidi w:val="0"/>
+        <w:spacing w:line="276" w:lineRule="auto"/>
+        <w:rPr>
+          <w:lang w:val="en-QA"/>
+        </w:rPr>
+      </w:pPr>
+      <w:r>
+        <w:rPr>
+          <w:lang w:val="en-QA"/>
+        </w:rPr>
+        <w:t xml:space="preserve">        --mail-from "mriyadh1500@gmail.com" \</w:t>
+      </w:r>
+    </w:p>
+    <w:p>
+      <w:pPr>
+        <w:bidi w:val="0"/>
+        <w:spacing w:line="276" w:lineRule="auto"/>
+        <w:rPr>
+          <w:lang w:val="en-QA"/>
+        </w:rPr>
+      </w:pPr>
+      <w:r>
+        <w:rPr>
+          <w:lang w:val="en-QA"/>
+        </w:rPr>
+        <w:t xml:space="preserve">        --mail-rcpt "mriyadh1500@gmail.com"\</w:t>
+      </w:r>
+    </w:p>
+    <w:p>
+      <w:pPr>
+        <w:bidi w:val="0"/>
+        <w:spacing w:line="276" w:lineRule="auto"/>
+        <w:rPr>
+          <w:lang w:val="en-QA"/>
+        </w:rPr>
+      </w:pPr>
+      <w:r>
+        <w:rPr>
+          <w:lang w:val="en-QA"/>
+        </w:rPr>
+        <w:t xml:space="preserve">        --user "mriyadh1500@gmail.com":omgbkpfxhqxknfle \</w:t>
+      </w:r>
+    </w:p>
+    <w:p>
+      <w:pPr>
+        <w:bidi w:val="0"/>
+        <w:spacing w:line="276" w:lineRule="auto"/>
+        <w:rPr>
+          <w:lang w:val="en-QA"/>
+        </w:rPr>
+      </w:pPr>
+      <w:r>
+        <w:rPr>
+          <w:lang w:val="en-QA"/>
+        </w:rPr>
+        <w:t xml:space="preserve">        -T &lt;(echo -e "$(cat "bigfile.log")")</w:t>
+      </w:r>
+    </w:p>
+    <w:p>
+      <w:pPr>
+        <w:bidi w:val="0"/>
+        <w:spacing w:line="276" w:lineRule="auto"/>
+        <w:rPr>
+          <w:lang w:val="en-QA"/>
+        </w:rPr>
+      </w:pPr>
+      <w:r>
+        <w:rPr>
+          <w:lang w:val="en-QA"/>
+        </w:rPr>
+        <w:t xml:space="preserve">    </w:t>
+      </w:r>
+      <w:r>
+        <w:rPr>
+          <w:i/>
+          <w:iCs/>
+          <w:lang w:val="en-QA"/>
+        </w:rPr>
+        <w:t>fi</w:t>
+      </w:r>
+    </w:p>
+    <w:p>
+      <w:pPr>
+        <w:bidi w:val="0"/>
+        <w:spacing w:line="276" w:lineRule="auto"/>
+        <w:rPr>
+          <w:lang w:val="en-QA"/>
+        </w:rPr>
+      </w:pPr>
+      <w:r>
+        <w:rPr>
+          <w:lang w:val="en-QA"/>
+        </w:rPr>
+        <w:t>}</w:t>
+      </w:r>
+    </w:p>
+    <w:p>
+      <w:pPr>
+        <w:bidi w:val="0"/>
+        <w:spacing w:line="276" w:lineRule="auto"/>
+        <w:rPr>
+          <w:lang w:val="en-QA"/>
+        </w:rPr>
+      </w:pPr>
+    </w:p>
+    <w:p>
+      <w:pPr>
+        <w:bidi w:val="0"/>
+        <w:spacing w:line="276" w:lineRule="auto"/>
+        <w:rPr>
+          <w:lang w:val="en-QA"/>
+        </w:rPr>
+      </w:pPr>
+      <w:r>
+        <w:rPr>
+          <w:lang w:val="en-QA"/>
+        </w:rPr>
+        <w:t>search_files</w:t>
+      </w:r>
+    </w:p>
+    <w:p>
+      <w:pPr>
+        <w:bidi w:val="0"/>
+        <w:spacing w:line="276" w:lineRule="auto"/>
+        <w:rPr>
+          <w:lang w:val="en-QA"/>
+        </w:rPr>
+      </w:pPr>
+    </w:p>
+    <w:p>
+      <w:pPr>
+        <w:bidi w:val="0"/>
+        <w:spacing w:line="276" w:lineRule="auto"/>
+        <w:rPr>
+          <w:lang w:val="en-QA"/>
+        </w:rPr>
+      </w:pPr>
+      <w:r>
+        <w:rPr>
+          <w:b/>
+          <w:bCs/>
+          <w:lang w:val="en-QA"/>
+        </w:rPr>
+        <w:t xml:space="preserve">Client 2 Side Script Shell script 2: (Clientinfo.sh) </w:t>
+      </w:r>
+    </w:p>
+    <w:p>
+      <w:pPr>
+        <w:bidi w:val="0"/>
+        <w:spacing w:line="276" w:lineRule="auto"/>
+        <w:rPr>
+          <w:lang w:val="en-QA"/>
+        </w:rPr>
+      </w:pPr>
+    </w:p>
+    <w:p>
+      <w:pPr>
+        <w:bidi w:val="0"/>
+        <w:spacing w:line="276" w:lineRule="auto"/>
+        <w:rPr>
+          <w:lang w:val="en-QA"/>
+        </w:rPr>
+      </w:pPr>
+      <w:r>
+        <w:rPr>
+          <w:i/>
+          <w:iCs/>
+          <w:lang w:val="en-QA"/>
+        </w:rPr>
+        <w:t>#!/bin/bash</w:t>
+      </w:r>
+    </w:p>
+    <w:p>
+      <w:pPr>
+        <w:bidi w:val="0"/>
+        <w:spacing w:line="276" w:lineRule="auto"/>
+        <w:rPr>
+          <w:lang w:val="en-QA"/>
+        </w:rPr>
+      </w:pPr>
+    </w:p>
+    <w:p>
+      <w:pPr>
+        <w:bidi w:val="0"/>
+        <w:spacing w:line="276" w:lineRule="auto"/>
+        <w:rPr>
+          <w:lang w:val="en-QA"/>
+        </w:rPr>
+      </w:pPr>
+      <w:r>
+        <w:rPr>
+          <w:lang w:val="en-QA"/>
+        </w:rPr>
+        <w:t>collect_process_info() {</w:t>
+      </w:r>
+    </w:p>
+    <w:p>
+      <w:pPr>
+        <w:bidi w:val="0"/>
+        <w:spacing w:line="276" w:lineRule="auto"/>
+        <w:rPr>
+          <w:lang w:val="en-QA"/>
+        </w:rPr>
+      </w:pPr>
+      <w:r>
+        <w:rPr>
+          <w:lang w:val="en-QA"/>
+        </w:rPr>
+        <w:t xml:space="preserve">    </w:t>
+      </w:r>
+      <w:r>
+        <w:rPr>
+          <w:i/>
+          <w:iCs/>
+          <w:lang w:val="en-QA"/>
+        </w:rPr>
+        <w:t># Finding the process tree of all currently running processes:</w:t>
+      </w:r>
+    </w:p>
+    <w:p>
+      <w:pPr>
+        <w:bidi w:val="0"/>
+        <w:spacing w:line="276" w:lineRule="auto"/>
+        <w:rPr>
+          <w:lang w:val="en-QA"/>
+        </w:rPr>
+      </w:pPr>
+      <w:r>
+        <w:rPr>
+          <w:lang w:val="en-QA"/>
+        </w:rPr>
+        <w:t xml:space="preserve">    ps_tree=$(pstree)</w:t>
+      </w:r>
+    </w:p>
+    <w:p>
+      <w:pPr>
+        <w:bidi w:val="0"/>
+        <w:spacing w:line="276" w:lineRule="auto"/>
+        <w:rPr>
+          <w:lang w:val="en-QA"/>
+        </w:rPr>
+      </w:pPr>
+    </w:p>
+    <w:p>
+      <w:pPr>
+        <w:bidi w:val="0"/>
+        <w:spacing w:line="276" w:lineRule="auto"/>
+        <w:rPr>
+          <w:lang w:val="en-QA"/>
+        </w:rPr>
+      </w:pPr>
+      <w:r>
+        <w:rPr>
+          <w:lang w:val="en-QA"/>
+        </w:rPr>
+        <w:t xml:space="preserve">    </w:t>
+      </w:r>
+      <w:r>
+        <w:rPr>
+          <w:i/>
+          <w:iCs/>
+          <w:lang w:val="en-QA"/>
+        </w:rPr>
+        <w:t># Finding the list of all zombie processes:</w:t>
+      </w:r>
+    </w:p>
+    <w:p>
+      <w:pPr>
+        <w:bidi w:val="0"/>
+        <w:spacing w:line="276" w:lineRule="auto"/>
+        <w:rPr>
+          <w:lang w:val="en-QA"/>
+        </w:rPr>
+      </w:pPr>
+      <w:r>
+        <w:rPr>
+          <w:lang w:val="en-QA"/>
+        </w:rPr>
+        <w:t xml:space="preserve">    zombie_list=$(ps aux | awk '$8=="Z"')</w:t>
+      </w:r>
+    </w:p>
+    <w:p>
+      <w:pPr>
+        <w:bidi w:val="0"/>
+        <w:spacing w:line="276" w:lineRule="auto"/>
+        <w:rPr>
+          <w:lang w:val="en-QA"/>
+        </w:rPr>
+      </w:pPr>
+      <w:r>
+        <w:rPr>
+          <w:lang w:val="en-QA"/>
+        </w:rPr>
+        <w:t xml:space="preserve">    </w:t>
+      </w:r>
+      <w:r>
+        <w:rPr>
+          <w:i/>
+          <w:iCs/>
+          <w:lang w:val="en-QA"/>
+        </w:rPr>
+        <w:t># Sometimes, there is no zombie processes at all:</w:t>
+      </w:r>
+    </w:p>
+    <w:p>
+      <w:pPr>
+        <w:bidi w:val="0"/>
+        <w:spacing w:line="276" w:lineRule="auto"/>
+        <w:rPr>
+          <w:lang w:val="en-QA"/>
+        </w:rPr>
+      </w:pPr>
+      <w:r>
+        <w:rPr>
+          <w:lang w:val="en-QA"/>
+        </w:rPr>
+        <w:t xml:space="preserve">    </w:t>
+      </w:r>
+      <w:r>
+        <w:rPr>
+          <w:i/>
+          <w:iCs/>
+          <w:lang w:val="en-QA"/>
+        </w:rPr>
+        <w:t>if</w:t>
+      </w:r>
+      <w:r>
+        <w:rPr>
+          <w:lang w:val="en-QA"/>
+        </w:rPr>
+        <w:t xml:space="preserve"> [ -z "$zombie_list" ]; </w:t>
+      </w:r>
+      <w:r>
+        <w:rPr>
+          <w:i/>
+          <w:iCs/>
+          <w:lang w:val="en-QA"/>
+        </w:rPr>
+        <w:t>then</w:t>
+      </w:r>
+    </w:p>
+    <w:p>
+      <w:pPr>
+        <w:bidi w:val="0"/>
+        <w:spacing w:line="276" w:lineRule="auto"/>
+        <w:rPr>
+          <w:lang w:val="en-QA"/>
+        </w:rPr>
+      </w:pPr>
+      <w:r>
+        <w:rPr>
+          <w:lang w:val="en-QA"/>
+        </w:rPr>
+        <w:t xml:space="preserve">        zombie_list="No zombie processes found."</w:t>
+      </w:r>
+    </w:p>
+    <w:p>
+      <w:pPr>
+        <w:bidi w:val="0"/>
+        <w:spacing w:line="276" w:lineRule="auto"/>
+        <w:rPr>
+          <w:lang w:val="en-QA"/>
+        </w:rPr>
+      </w:pPr>
+      <w:r>
+        <w:rPr>
+          <w:lang w:val="en-QA"/>
+        </w:rPr>
+        <w:t xml:space="preserve">    </w:t>
+      </w:r>
+      <w:r>
+        <w:rPr>
+          <w:i/>
+          <w:iCs/>
+          <w:lang w:val="en-QA"/>
+        </w:rPr>
+        <w:t>fi</w:t>
+      </w:r>
+    </w:p>
+    <w:p>
+      <w:pPr>
+        <w:bidi w:val="0"/>
+        <w:spacing w:line="276" w:lineRule="auto"/>
+        <w:rPr>
+          <w:lang w:val="en-QA"/>
+        </w:rPr>
+      </w:pPr>
+    </w:p>
+    <w:p>
+      <w:pPr>
+        <w:bidi w:val="0"/>
+        <w:spacing w:line="276" w:lineRule="auto"/>
+        <w:rPr>
+          <w:lang w:val="en-QA"/>
+        </w:rPr>
+      </w:pPr>
+      <w:r>
+        <w:rPr>
+          <w:lang w:val="en-QA"/>
+        </w:rPr>
+        <w:t xml:space="preserve">    </w:t>
+      </w:r>
+      <w:r>
+        <w:rPr>
+          <w:i/>
+          <w:iCs/>
+          <w:lang w:val="en-QA"/>
+        </w:rPr>
+        <w:t># Finding processes CPU usage:</w:t>
+      </w:r>
+    </w:p>
+    <w:p>
+      <w:pPr>
+        <w:bidi w:val="0"/>
+        <w:spacing w:line="276" w:lineRule="auto"/>
+        <w:rPr>
+          <w:lang w:val="en-QA"/>
+        </w:rPr>
+      </w:pPr>
+      <w:r>
+        <w:rPr>
+          <w:lang w:val="en-QA"/>
+        </w:rPr>
+        <w:t xml:space="preserve">    cpu_usage_list=$(ps -eo pid,%cpu,comm)</w:t>
+      </w:r>
+    </w:p>
+    <w:p>
+      <w:pPr>
+        <w:bidi w:val="0"/>
+        <w:spacing w:line="276" w:lineRule="auto"/>
+        <w:rPr>
+          <w:lang w:val="en-QA"/>
+        </w:rPr>
+      </w:pPr>
+    </w:p>
+    <w:p>
+      <w:pPr>
+        <w:bidi w:val="0"/>
+        <w:spacing w:line="276" w:lineRule="auto"/>
+        <w:rPr>
+          <w:lang w:val="en-QA"/>
+        </w:rPr>
+      </w:pPr>
+      <w:r>
+        <w:rPr>
+          <w:lang w:val="en-QA"/>
+        </w:rPr>
+        <w:t xml:space="preserve">    </w:t>
+      </w:r>
+      <w:r>
+        <w:rPr>
+          <w:i/>
+          <w:iCs/>
+          <w:lang w:val="en-QA"/>
+        </w:rPr>
+        <w:t># Finding processes memory usage:</w:t>
+      </w:r>
+    </w:p>
+    <w:p>
+      <w:pPr>
+        <w:bidi w:val="0"/>
+        <w:spacing w:line="276" w:lineRule="auto"/>
+        <w:rPr>
+          <w:lang w:val="en-QA"/>
+        </w:rPr>
+      </w:pPr>
+      <w:r>
+        <w:rPr>
+          <w:lang w:val="en-QA"/>
+        </w:rPr>
+        <w:t xml:space="preserve">    memory_usage_list=$(ps -eo pid,%mem,comm)</w:t>
+      </w:r>
+    </w:p>
+    <w:p>
+      <w:pPr>
+        <w:bidi w:val="0"/>
+        <w:spacing w:line="276" w:lineRule="auto"/>
+        <w:rPr>
+          <w:lang w:val="en-QA"/>
+        </w:rPr>
+      </w:pPr>
+    </w:p>
+    <w:p>
+      <w:pPr>
+        <w:bidi w:val="0"/>
+        <w:spacing w:line="276" w:lineRule="auto"/>
+        <w:ind w:left="240"/>
+        <w:rPr>
+          <w:lang w:val="en-QA"/>
+        </w:rPr>
+      </w:pPr>
+      <w:r>
+        <w:rPr>
+          <w:i/>
+          <w:iCs/>
+          <w:lang w:val="en-QA"/>
+        </w:rPr>
+        <w:t># Finding the top cpu-consuming processes and piping the result to the (head) command:</w:t>
+      </w:r>
+    </w:p>
+    <w:p>
+      <w:pPr>
+        <w:bidi w:val="0"/>
+        <w:spacing w:line="276" w:lineRule="auto"/>
+        <w:rPr>
+          <w:lang w:val="en-QA"/>
+        </w:rPr>
+      </w:pPr>
+      <w:r>
+        <w:rPr>
+          <w:lang w:val="en-QA"/>
+        </w:rPr>
+        <w:t xml:space="preserve">    </w:t>
+      </w:r>
+      <w:r>
+        <w:rPr>
+          <w:i/>
+          <w:iCs/>
+          <w:lang w:val="en-QA"/>
+        </w:rPr>
+        <w:t># 6 is used instead of 5 to display the fields line at the begenning:</w:t>
+      </w:r>
+    </w:p>
+    <w:p>
+      <w:pPr>
+        <w:bidi w:val="0"/>
+        <w:spacing w:line="276" w:lineRule="auto"/>
+        <w:rPr>
+          <w:lang w:val="en-QA"/>
+        </w:rPr>
+      </w:pPr>
+      <w:r>
+        <w:rPr>
+          <w:lang w:val="en-QA"/>
+        </w:rPr>
+        <w:t xml:space="preserve">    top_cpu_usage=$(ps -eo pid,%cpu,comm --sort=-%cpu | head -n 6)</w:t>
+      </w:r>
+    </w:p>
+    <w:p>
+      <w:pPr>
+        <w:bidi w:val="0"/>
+        <w:spacing w:line="276" w:lineRule="auto"/>
+        <w:rPr>
+          <w:lang w:val="en-QA"/>
+        </w:rPr>
+      </w:pPr>
+    </w:p>
+    <w:p>
+      <w:pPr>
+        <w:bidi w:val="0"/>
+        <w:spacing w:line="276" w:lineRule="auto"/>
+        <w:ind w:left="240"/>
+        <w:rPr>
+          <w:lang w:val="en-QA"/>
+        </w:rPr>
+      </w:pPr>
+      <w:r>
+        <w:rPr>
+          <w:i/>
+          <w:iCs/>
+          <w:lang w:val="en-QA"/>
+        </w:rPr>
+        <w:lastRenderedPageBreak/>
+        <w:t># Finding the top memory-consuming processes and pinping the result to the (head) command:</w:t>
+      </w:r>
+    </w:p>
+    <w:p>
+      <w:pPr>
+        <w:bidi w:val="0"/>
+        <w:spacing w:line="276" w:lineRule="auto"/>
+        <w:rPr>
+          <w:lang w:val="en-QA"/>
+        </w:rPr>
+      </w:pPr>
+      <w:r>
+        <w:rPr>
+          <w:lang w:val="en-QA"/>
+        </w:rPr>
+        <w:t xml:space="preserve">    </w:t>
+      </w:r>
+      <w:r>
+        <w:rPr>
+          <w:i/>
+          <w:iCs/>
+          <w:lang w:val="en-QA"/>
+        </w:rPr>
+        <w:t># 6 is used to display the fields line at the begenning:</w:t>
+      </w:r>
+    </w:p>
+    <w:p>
+      <w:pPr>
+        <w:bidi w:val="0"/>
+        <w:spacing w:line="276" w:lineRule="auto"/>
+        <w:rPr>
+          <w:lang w:val="en-QA"/>
+        </w:rPr>
+      </w:pPr>
+      <w:r>
+        <w:rPr>
+          <w:lang w:val="en-QA"/>
+        </w:rPr>
+        <w:t xml:space="preserve">    top_memory_usage=$(ps -eo pid,%mem,comm --sort=-%mem | head -n 6)</w:t>
+      </w:r>
+    </w:p>
+    <w:p>
+      <w:pPr>
+        <w:bidi w:val="0"/>
+        <w:spacing w:line="276" w:lineRule="auto"/>
+        <w:rPr>
+          <w:lang w:val="en-QA"/>
+        </w:rPr>
+      </w:pPr>
+    </w:p>
+    <w:p>
+      <w:pPr>
+        <w:bidi w:val="0"/>
+        <w:spacing w:line="276" w:lineRule="auto"/>
+        <w:rPr>
+          <w:lang w:val="en-QA"/>
+        </w:rPr>
+      </w:pPr>
+      <w:r>
+        <w:rPr>
+          <w:lang w:val="en-QA"/>
+        </w:rPr>
+        <w:t xml:space="preserve">    </w:t>
+      </w:r>
+      <w:r>
+        <w:rPr>
+          <w:i/>
+          <w:iCs/>
+          <w:lang w:val="en-QA"/>
+        </w:rPr>
+        <w:t># Storing the results in (process_info.log):</w:t>
+      </w:r>
+    </w:p>
+    <w:p>
+      <w:pPr>
+        <w:bidi w:val="0"/>
+        <w:spacing w:line="276" w:lineRule="auto"/>
+        <w:rPr>
+          <w:lang w:val="en-QA"/>
+        </w:rPr>
+      </w:pPr>
+      <w:r>
+        <w:rPr>
+          <w:lang w:val="en-QA"/>
+        </w:rPr>
+        <w:t xml:space="preserve">    </w:t>
+      </w:r>
+      <w:r>
+        <w:rPr>
+          <w:i/>
+          <w:iCs/>
+          <w:lang w:val="en-QA"/>
+        </w:rPr>
+        <w:t># (First, we will overwrite the file then we will append):</w:t>
+      </w:r>
+    </w:p>
+    <w:p>
+      <w:pPr>
+        <w:bidi w:val="0"/>
+        <w:spacing w:line="276" w:lineRule="auto"/>
+        <w:rPr>
+          <w:lang w:val="en-QA"/>
+        </w:rPr>
+      </w:pPr>
+      <w:r>
+        <w:rPr>
+          <w:lang w:val="en-QA"/>
+        </w:rPr>
+        <w:t xml:space="preserve">    echo -e "Process tree:\n$ps_tree\n" &gt; </w:t>
+      </w:r>
+      <w:r>
+        <w:rPr>
+          <w:i/>
+          <w:iCs/>
+          <w:lang w:val="en-QA"/>
+        </w:rPr>
+        <w:t>$1</w:t>
+      </w:r>
+    </w:p>
+    <w:p>
+      <w:pPr>
+        <w:bidi w:val="0"/>
+        <w:spacing w:line="276" w:lineRule="auto"/>
+        <w:rPr>
+          <w:lang w:val="en-QA"/>
+        </w:rPr>
+      </w:pPr>
+      <w:r>
+        <w:rPr>
+          <w:lang w:val="en-QA"/>
+        </w:rPr>
+        <w:t xml:space="preserve">    echo -e "List of all zombie processes:\n $zombie_list\n" &gt;&gt; </w:t>
+      </w:r>
+      <w:r>
+        <w:rPr>
+          <w:i/>
+          <w:iCs/>
+          <w:lang w:val="en-QA"/>
+        </w:rPr>
+        <w:t>$1</w:t>
+      </w:r>
+    </w:p>
+    <w:p>
+      <w:pPr>
+        <w:bidi w:val="0"/>
+        <w:spacing w:line="276" w:lineRule="auto"/>
+        <w:rPr>
+          <w:lang w:val="en-QA"/>
+        </w:rPr>
+      </w:pPr>
+      <w:r>
+        <w:rPr>
+          <w:lang w:val="en-QA"/>
+        </w:rPr>
+        <w:t xml:space="preserve">    echo -e "Processes CPU usage:\n $cpu_usage_list\n" &gt;&gt; </w:t>
+      </w:r>
+      <w:r>
+        <w:rPr>
+          <w:i/>
+          <w:iCs/>
+          <w:lang w:val="en-QA"/>
+        </w:rPr>
+        <w:t>$1</w:t>
+      </w:r>
+    </w:p>
+    <w:p>
+      <w:pPr>
+        <w:bidi w:val="0"/>
+        <w:spacing w:line="276" w:lineRule="auto"/>
+        <w:rPr>
+          <w:lang w:val="en-QA"/>
+        </w:rPr>
+      </w:pPr>
+      <w:r>
+        <w:rPr>
+          <w:lang w:val="en-QA"/>
+        </w:rPr>
+        <w:t xml:space="preserve">    echo -e "Processes memory usage:\n $memory_usage_list\n" &gt;&gt; </w:t>
+      </w:r>
+      <w:r>
+        <w:rPr>
+          <w:i/>
+          <w:iCs/>
+          <w:lang w:val="en-QA"/>
+        </w:rPr>
+        <w:t>$1</w:t>
+      </w:r>
+    </w:p>
+    <w:p>
+      <w:pPr>
+        <w:bidi w:val="0"/>
+        <w:spacing w:line="276" w:lineRule="auto"/>
+        <w:rPr>
+          <w:lang w:val="en-QA"/>
+        </w:rPr>
+      </w:pPr>
+      <w:r>
+        <w:rPr>
+          <w:lang w:val="en-QA"/>
+        </w:rPr>
+        <w:t xml:space="preserve">    echo -e "Top 5 cpu-consuming processes:\n $top_cpu_usage\n" &gt;&gt; </w:t>
+      </w:r>
+      <w:r>
+        <w:rPr>
+          <w:i/>
+          <w:iCs/>
+          <w:lang w:val="en-QA"/>
+        </w:rPr>
+        <w:t>$1</w:t>
+      </w:r>
+    </w:p>
+    <w:p>
+      <w:pPr>
+        <w:bidi w:val="0"/>
+        <w:spacing w:line="276" w:lineRule="auto"/>
+        <w:rPr>
+          <w:lang w:val="en-QA"/>
+        </w:rPr>
+      </w:pPr>
+      <w:r>
+        <w:rPr>
+          <w:lang w:val="en-QA"/>
+        </w:rPr>
+        <w:t xml:space="preserve">    echo -e "Top 5 memory-consuming processes:\n $top_memory_usage\n" &gt;&gt; </w:t>
+      </w:r>
+      <w:r>
+        <w:rPr>
+          <w:i/>
+          <w:iCs/>
+          <w:lang w:val="en-QA"/>
+        </w:rPr>
+        <w:t>$1</w:t>
+      </w:r>
+    </w:p>
+    <w:p>
+      <w:pPr>
+        <w:bidi w:val="0"/>
+        <w:spacing w:line="276" w:lineRule="auto"/>
+        <w:rPr>
+          <w:lang w:val="en-QA"/>
+        </w:rPr>
+      </w:pPr>
+      <w:r>
+        <w:rPr>
+          <w:lang w:val="en-QA"/>
+        </w:rPr>
+        <w:t>}</w:t>
+      </w:r>
+    </w:p>
+    <w:p>
+      <w:pPr>
+        <w:bidi w:val="0"/>
+        <w:spacing w:line="276" w:lineRule="auto"/>
+        <w:rPr>
+          <w:lang w:val="en-QA"/>
+        </w:rPr>
+      </w:pPr>
+    </w:p>
+    <w:p>
+      <w:pPr>
+        <w:bidi w:val="0"/>
+        <w:spacing w:line="276" w:lineRule="auto"/>
+        <w:rPr>
+          <w:lang w:val="en-QA"/>
+        </w:rPr>
+      </w:pPr>
+      <w:r>
+        <w:rPr>
+          <w:i/>
+          <w:iCs/>
+          <w:lang w:val="en-QA"/>
+        </w:rPr>
+        <w:t>while</w:t>
+      </w:r>
+      <w:r>
+        <w:rPr>
+          <w:lang w:val="en-QA"/>
+        </w:rPr>
+        <w:t xml:space="preserve"> true </w:t>
+      </w:r>
+    </w:p>
+    <w:p>
+      <w:pPr>
+        <w:bidi w:val="0"/>
+        <w:spacing w:line="276" w:lineRule="auto"/>
+        <w:rPr>
+          <w:lang w:val="en-QA"/>
+        </w:rPr>
+      </w:pPr>
+      <w:r>
+        <w:rPr>
+          <w:i/>
+          <w:iCs/>
+          <w:lang w:val="en-QA"/>
+        </w:rPr>
+        <w:t>do</w:t>
+      </w:r>
+    </w:p>
+    <w:p>
+      <w:pPr>
+        <w:bidi w:val="0"/>
+        <w:spacing w:line="276" w:lineRule="auto"/>
+        <w:ind w:left="240"/>
+        <w:rPr>
+          <w:lang w:val="en-QA"/>
+        </w:rPr>
+      </w:pPr>
+      <w:r>
+        <w:rPr>
+          <w:i/>
+          <w:iCs/>
+          <w:lang w:val="en-QA"/>
+        </w:rPr>
+        <w:t># Calling the function and passing the name of the file where process information will be saved:</w:t>
+      </w:r>
+    </w:p>
+    <w:p>
+      <w:pPr>
+        <w:bidi w:val="0"/>
+        <w:spacing w:line="276" w:lineRule="auto"/>
+        <w:rPr>
+          <w:lang w:val="en-QA"/>
+        </w:rPr>
+      </w:pPr>
+      <w:r>
+        <w:rPr>
+          <w:lang w:val="en-QA"/>
+        </w:rPr>
+        <w:t xml:space="preserve">    collect_process_info process_info.log</w:t>
+      </w:r>
+    </w:p>
+    <w:p>
+      <w:pPr>
+        <w:bidi w:val="0"/>
+        <w:spacing w:line="276" w:lineRule="auto"/>
+        <w:rPr>
+          <w:lang w:val="en-QA"/>
+        </w:rPr>
+      </w:pPr>
+    </w:p>
+    <w:p>
+      <w:pPr>
+        <w:bidi w:val="0"/>
+        <w:spacing w:line="276" w:lineRule="auto"/>
+        <w:ind w:left="240"/>
+        <w:rPr>
+          <w:lang w:val="en-QA"/>
+        </w:rPr>
+      </w:pPr>
+      <w:r>
+        <w:rPr>
+          <w:i/>
+          <w:iCs/>
+          <w:lang w:val="en-QA"/>
+        </w:rPr>
+        <w:t># To connect to the server, we need two pieces of information: 1- IP address 2- Username:</w:t>
+      </w:r>
+    </w:p>
+    <w:p>
+      <w:pPr>
+        <w:bidi w:val="0"/>
+        <w:spacing w:line="276" w:lineRule="auto"/>
+        <w:rPr>
+          <w:lang w:val="en-QA"/>
+        </w:rPr>
+      </w:pPr>
+      <w:r>
+        <w:rPr>
+          <w:lang w:val="en-QA"/>
+        </w:rPr>
+        <w:t xml:space="preserve">    </w:t>
+      </w:r>
+      <w:r>
+        <w:rPr>
+          <w:i/>
+          <w:iCs/>
+          <w:lang w:val="en-QA"/>
+        </w:rPr>
+        <w:t># Getting the IP address of the server:</w:t>
+      </w:r>
+    </w:p>
+    <w:p>
+      <w:pPr>
+        <w:bidi w:val="0"/>
+        <w:spacing w:line="276" w:lineRule="auto"/>
+        <w:rPr>
+          <w:lang w:val="en-QA"/>
+        </w:rPr>
+      </w:pPr>
+      <w:r>
+        <w:rPr>
+          <w:lang w:val="en-QA"/>
+        </w:rPr>
+        <w:t xml:space="preserve">    echo "Enter the IP address of the server: "</w:t>
+      </w:r>
+    </w:p>
+    <w:p>
+      <w:pPr>
+        <w:bidi w:val="0"/>
+        <w:spacing w:line="276" w:lineRule="auto"/>
+        <w:rPr>
+          <w:lang w:val="en-QA"/>
+        </w:rPr>
+      </w:pPr>
+      <w:r>
+        <w:rPr>
+          <w:lang w:val="en-QA"/>
+        </w:rPr>
+        <w:t xml:space="preserve">    read ip_address</w:t>
+      </w:r>
+    </w:p>
+    <w:p>
+      <w:pPr>
+        <w:bidi w:val="0"/>
+        <w:spacing w:line="276" w:lineRule="auto"/>
+        <w:rPr>
+          <w:lang w:val="en-QA"/>
+        </w:rPr>
+      </w:pPr>
+      <w:r>
+        <w:rPr>
+          <w:lang w:val="en-QA"/>
+        </w:rPr>
+        <w:t xml:space="preserve">    </w:t>
+      </w:r>
+      <w:r>
+        <w:rPr>
+          <w:i/>
+          <w:iCs/>
+          <w:lang w:val="en-QA"/>
+        </w:rPr>
+        <w:t># Getting the username of the account that we want to connect to in the server:</w:t>
+      </w:r>
+    </w:p>
+    <w:p>
+      <w:pPr>
+        <w:bidi w:val="0"/>
+        <w:spacing w:line="276" w:lineRule="auto"/>
+        <w:rPr>
+          <w:lang w:val="en-QA"/>
+        </w:rPr>
+      </w:pPr>
+      <w:r>
+        <w:rPr>
+          <w:lang w:val="en-QA"/>
+        </w:rPr>
+        <w:t xml:space="preserve">    echo "Enter the username: "</w:t>
+      </w:r>
+    </w:p>
+    <w:p>
+      <w:pPr>
+        <w:bidi w:val="0"/>
+        <w:spacing w:line="276" w:lineRule="auto"/>
+        <w:rPr>
+          <w:lang w:val="en-QA"/>
+        </w:rPr>
+      </w:pPr>
+      <w:r>
+        <w:rPr>
+          <w:lang w:val="en-QA"/>
+        </w:rPr>
+        <w:t xml:space="preserve">    read username</w:t>
+      </w:r>
+    </w:p>
+    <w:p>
+      <w:pPr>
+        <w:bidi w:val="0"/>
+        <w:spacing w:line="276" w:lineRule="auto"/>
+        <w:rPr>
+          <w:lang w:val="en-QA"/>
+        </w:rPr>
+      </w:pPr>
+    </w:p>
+    <w:p>
+      <w:pPr>
+        <w:bidi w:val="0"/>
+        <w:spacing w:line="276" w:lineRule="auto"/>
+        <w:rPr>
+          <w:lang w:val="en-QA"/>
+        </w:rPr>
+      </w:pPr>
+      <w:r>
+        <w:rPr>
+          <w:lang w:val="en-QA"/>
+        </w:rPr>
+        <w:t xml:space="preserve">    </w:t>
+      </w:r>
+      <w:r>
+        <w:rPr>
+          <w:i/>
+          <w:iCs/>
+          <w:lang w:val="en-QA"/>
+        </w:rPr>
+        <w:t># Securely copying (process_info.log) to the server:</w:t>
+      </w:r>
+    </w:p>
+    <w:p>
+      <w:pPr>
+        <w:bidi w:val="0"/>
+        <w:spacing w:line="276" w:lineRule="auto"/>
+        <w:rPr>
+          <w:lang w:val="en-QA"/>
+        </w:rPr>
+      </w:pPr>
+      <w:r>
+        <w:rPr>
+          <w:lang w:val="en-QA"/>
+        </w:rPr>
+        <w:t xml:space="preserve">    </w:t>
+      </w:r>
+      <w:r>
+        <w:rPr>
+          <w:i/>
+          <w:iCs/>
+          <w:lang w:val="en-QA"/>
+        </w:rPr>
+        <w:t># (scp already uses SSH for transferring files):</w:t>
+      </w:r>
+    </w:p>
+    <w:p>
+      <w:pPr>
+        <w:bidi w:val="0"/>
+        <w:spacing w:line="276" w:lineRule="auto"/>
+        <w:rPr>
+          <w:lang w:val="en-QA"/>
+        </w:rPr>
+      </w:pPr>
+      <w:r>
+        <w:rPr>
+          <w:lang w:val="en-QA"/>
+        </w:rPr>
+        <w:t xml:space="preserve">    sudo scp process_info.log "$username@$ip_address:/home/client_02"</w:t>
+      </w:r>
+    </w:p>
+    <w:p>
+      <w:pPr>
+        <w:bidi w:val="0"/>
+        <w:spacing w:line="276" w:lineRule="auto"/>
+        <w:rPr>
+          <w:lang w:val="en-QA"/>
+        </w:rPr>
+      </w:pPr>
+    </w:p>
+    <w:p>
+      <w:pPr>
+        <w:bidi w:val="0"/>
+        <w:spacing w:line="276" w:lineRule="auto"/>
+        <w:rPr>
+          <w:lang w:val="en-QA"/>
+        </w:rPr>
+      </w:pPr>
+      <w:r>
+        <w:rPr>
+          <w:lang w:val="en-QA"/>
+        </w:rPr>
+        <w:t xml:space="preserve">    </w:t>
+      </w:r>
+      <w:r>
+        <w:rPr>
+          <w:i/>
+          <w:iCs/>
+          <w:lang w:val="en-QA"/>
+        </w:rPr>
+        <w:t># Making sure that (process_info.log) is stored in the server every hour:</w:t>
+      </w:r>
+    </w:p>
+    <w:p>
+      <w:pPr>
+        <w:bidi w:val="0"/>
+        <w:spacing w:line="276" w:lineRule="auto"/>
+        <w:rPr>
+          <w:lang w:val="en-QA"/>
+        </w:rPr>
+      </w:pPr>
+      <w:r>
+        <w:rPr>
+          <w:lang w:val="en-QA"/>
+        </w:rPr>
+        <w:t xml:space="preserve">    sleep 3600</w:t>
+      </w:r>
+    </w:p>
+    <w:p>
+      <w:pPr>
+        <w:bidi w:val="0"/>
+        <w:spacing w:line="276" w:lineRule="auto"/>
+        <w:rPr>
+          <w:lang w:val="en-QA"/>
+        </w:rPr>
+      </w:pPr>
+      <w:r>
+        <w:rPr>
+          <w:i/>
+          <w:iCs/>
+          <w:lang w:val="en-QA"/>
+        </w:rPr>
+        <w:t>done</w:t>
+      </w:r>
+    </w:p>
+    <w:p>
+      <w:pPr>
+        <w:bidi w:val="0"/>
+        <w:spacing w:line="276" w:lineRule="auto"/>
+        <w:rPr>
+          <w:lang w:val="en-QA"/>
+        </w:rPr>
       </w:pPr>
     </w:p>
     <w:sectPr>
@@ -4048,6 +5767,7 @@
     <w:lsdException w:name="Subtitle" w:qFormat="1"/>
     <w:lsdException w:name="Strong" w:qFormat="1"/>
     <w:lsdException w:name="Emphasis" w:qFormat="1"/>
+    <w:lsdException w:name="Normal (Web)" w:uiPriority="99"/>
     <w:lsdException w:name="Normal Table" w:semiHidden="1" w:unhideWhenUsed="1"/>
     <w:lsdException w:name="Table Simple 1" w:semiHidden="1" w:unhideWhenUsed="1"/>
     <w:lsdException w:name="Table Simple 2" w:semiHidden="1" w:unhideWhenUsed="1"/>
@@ -4431,6 +6151,20 @@
       <w:shd w:val="clear" w:color="auto" w:fill="E1DFDD"/>
     </w:rPr>
   </w:style>
+  <w:style w:type="paragraph" w:styleId="NormalWeb">
+    <w:name w:val="Normal (Web)"/>
+    <w:basedOn w:val="Normal"/>
+    <w:uiPriority w:val="99"/>
+    <w:unhideWhenUsed/>
+    <w:rsid w:val="00562DEB"/>
+    <w:pPr>
+      <w:bidi w:val="0"/>
+      <w:spacing w:before="100" w:beforeAutospacing="1" w:after="100" w:afterAutospacing="1"/>
+    </w:pPr>
+    <w:rPr>
+      <w:lang w:val="en-QA"/>
+    </w:rPr>
+  </w:style>
 </w:styles>
 </file>
 
@@ -4730,6 +6464,15 @@
 </file>
 
 <file path=customXml/item1.xml><?xml version="1.0" encoding="utf-8"?>
+<?mso-contentType ?>
+<FormTemplates xmlns="http://schemas.microsoft.com/sharepoint/v3/contenttype/forms">
+  <Display>DocumentLibraryForm</Display>
+  <Edit>DocumentLibraryForm</Edit>
+  <New>DocumentLibraryForm</New>
+</FormTemplates>
+</file>
+
+<file path=customXml/item2.xml><?xml version="1.0" encoding="utf-8"?>
 <ct:contentTypeSchema xmlns:ct="http://schemas.microsoft.com/office/2006/metadata/contentType" xmlns:ma="http://schemas.microsoft.com/office/2006/metadata/properties/metaAttributes" ct:_="" ma:_="" ma:contentTypeName="Document" ma:contentTypeID="0x01010097AD11BB334E10479D4D076448E3F62C" ma:contentTypeVersion="11" ma:contentTypeDescription="Create a new document." ma:contentTypeScope="" ma:versionID="9ccaf931e5e993dd12475f5266940ce5">
   <xsd:schema xmlns:xsd="http://www.w3.org/2001/XMLSchema" xmlns:xs="http://www.w3.org/2001/XMLSchema" xmlns:p="http://schemas.microsoft.com/office/2006/metadata/properties" xmlns:ns3="065fe1e2-8f04-459d-af6c-d926fed38c40" xmlns:ns4="c7282ea7-17f1-44f8-b254-cd01795d7d55" targetNamespace="http://schemas.microsoft.com/office/2006/metadata/properties" ma:root="true" ma:fieldsID="038ba02822742137ac9a37f8f38ab2cc" ns3:_="" ns4:_="">
     <xsd:import namespace="065fe1e2-8f04-459d-af6c-d926fed38c40"/>
@@ -4938,15 +6681,6 @@
 </ct:contentTypeSchema>
 </file>
 
-<file path=customXml/item2.xml><?xml version="1.0" encoding="utf-8"?>
-<?mso-contentType ?>
-<FormTemplates xmlns="http://schemas.microsoft.com/sharepoint/v3/contenttype/forms">
-  <Display>DocumentLibraryForm</Display>
-  <Edit>DocumentLibraryForm</Edit>
-  <New>DocumentLibraryForm</New>
-</FormTemplates>
-</file>
-
 <file path=customXml/item3.xml><?xml version="1.0" encoding="utf-8"?>
 <p:properties xmlns:p="http://schemas.microsoft.com/office/2006/metadata/properties" xmlns:xsi="http://www.w3.org/2001/XMLSchema-instance" xmlns:pc="http://schemas.microsoft.com/office/infopath/2007/PartnerControls">
   <documentManagement/>
@@ -4954,6 +6688,14 @@
 </file>
 
 <file path=customXml/itemProps1.xml><?xml version="1.0" encoding="utf-8"?>
+<ds:datastoreItem xmlns:ds="http://schemas.openxmlformats.org/officeDocument/2006/customXml" ds:itemID="{C985A9BB-7908-4F2B-AD81-3C97BB8FB23C}">
+  <ds:schemaRefs>
+    <ds:schemaRef ds:uri="http://schemas.microsoft.com/sharepoint/v3/contenttype/forms"/>
+  </ds:schemaRefs>
+</ds:datastoreItem>
+</file>
+
+<file path=customXml/itemProps2.xml><?xml version="1.0" encoding="utf-8"?>
 <ds:datastoreItem xmlns:ds="http://schemas.openxmlformats.org/officeDocument/2006/customXml" ds:itemID="{25B38B9F-5E8E-4F52-B05D-B6BEC491C353}">
   <ds:schemaRefs>
     <ds:schemaRef ds:uri="http://schemas.microsoft.com/office/2006/metadata/contentType"/>
@@ -4972,14 +6714,6 @@
 </ds:datastoreItem>
 </file>
 
-<file path=customXml/itemProps2.xml><?xml version="1.0" encoding="utf-8"?>
-<ds:datastoreItem xmlns:ds="http://schemas.openxmlformats.org/officeDocument/2006/customXml" ds:itemID="{C985A9BB-7908-4F2B-AD81-3C97BB8FB23C}">
-  <ds:schemaRefs>
-    <ds:schemaRef ds:uri="http://schemas.microsoft.com/sharepoint/v3/contenttype/forms"/>
-  </ds:schemaRefs>
-</ds:datastoreItem>
-</file>
-
 <file path=customXml/itemProps3.xml><?xml version="1.0" encoding="utf-8"?>
 <ds:datastoreItem xmlns:ds="http://schemas.openxmlformats.org/officeDocument/2006/customXml" ds:itemID="{B166426A-52FD-430A-9CE2-15D063B95FAC}">
   <ds:schemaRefs>

</xml_diff>